<commit_message>
Sample test cases + 1 lesson learned
</commit_message>
<xml_diff>
--- a/docs/reportv2.docx
+++ b/docs/reportv2.docx
@@ -1,14 +1,15 @@
 
 <file path=word/document.xml><?xml version="1.0" encoding="utf-8"?>
-<w:document xmlns:wpc="http://schemas.microsoft.com/office/word/2010/wordprocessingCanvas" xmlns:cx="http://schemas.microsoft.com/office/drawing/2014/chartex" xmlns:cx1="http://schemas.microsoft.com/office/drawing/2015/9/8/chartex" xmlns:cx2="http://schemas.microsoft.com/office/drawing/2015/10/21/chartex" xmlns:cx3="http://schemas.microsoft.com/office/drawing/2016/5/9/chartex" xmlns:cx4="http://schemas.microsoft.com/office/drawing/2016/5/10/chartex" xmlns:cx5="http://schemas.microsoft.com/office/drawing/2016/5/11/chartex" xmlns:cx6="http://schemas.microsoft.com/office/drawing/2016/5/12/chartex" xmlns:cx7="http://schemas.microsoft.com/office/drawing/2016/5/13/chartex" xmlns:cx8="http://schemas.microsoft.com/office/drawing/2016/5/14/chartex" xmlns:mc="http://schemas.openxmlformats.org/markup-compatibility/2006" xmlns:aink="http://schemas.microsoft.com/office/drawing/2016/ink" xmlns:am3d="http://schemas.microsoft.com/office/drawing/2017/model3d" xmlns:o="urn:schemas-microsoft-com:office:office" xmlns:oel="http://schemas.microsoft.com/office/2019/extlst" xmlns:r="http://schemas.openxmlformats.org/officeDocument/2006/relationships" xmlns:m="http://schemas.openxmlformats.org/officeDocument/2006/math" xmlns:v="urn:schemas-microsoft-com:vml" xmlns:wp14="http://schemas.microsoft.com/office/word/2010/wordprocessingDrawing" xmlns:wp="http://schemas.openxmlformats.org/drawingml/2006/wordprocessingDrawing" xmlns:w10="urn:schemas-microsoft-com:office:word" xmlns:w="http://schemas.openxmlformats.org/wordprocessingml/2006/main" xmlns:w14="http://schemas.microsoft.com/office/word/2010/wordml" xmlns:w15="http://schemas.microsoft.com/office/word/2012/wordml" xmlns:w16cex="http://schemas.microsoft.com/office/word/2018/wordml/cex" xmlns:w16cid="http://schemas.microsoft.com/office/word/2016/wordml/cid" xmlns:w16="http://schemas.microsoft.com/office/word/2018/wordml" xmlns:w16sdtdh="http://schemas.microsoft.com/office/word/2020/wordml/sdtdatahash" xmlns:w16se="http://schemas.microsoft.com/office/word/2015/wordml/symex" xmlns:wpg="http://schemas.microsoft.com/office/word/2010/wordprocessingGroup" xmlns:wpi="http://schemas.microsoft.com/office/word/2010/wordprocessingInk" xmlns:wne="http://schemas.microsoft.com/office/word/2006/wordml" xmlns:wps="http://schemas.microsoft.com/office/word/2010/wordprocessingShape" mc:Ignorable="w14 w15 w16se w16cid w16 w16cex w16sdtdh wp14">
+<w:document xmlns:wpc="http://schemas.microsoft.com/office/word/2010/wordprocessingCanvas" xmlns:cx="http://schemas.microsoft.com/office/drawing/2014/chartex" xmlns:cx1="http://schemas.microsoft.com/office/drawing/2015/9/8/chartex" xmlns:cx2="http://schemas.microsoft.com/office/drawing/2015/10/21/chartex" xmlns:cx3="http://schemas.microsoft.com/office/drawing/2016/5/9/chartex" xmlns:cx4="http://schemas.microsoft.com/office/drawing/2016/5/10/chartex" xmlns:cx5="http://schemas.microsoft.com/office/drawing/2016/5/11/chartex" xmlns:cx6="http://schemas.microsoft.com/office/drawing/2016/5/12/chartex" xmlns:cx7="http://schemas.microsoft.com/office/drawing/2016/5/13/chartex" xmlns:cx8="http://schemas.microsoft.com/office/drawing/2016/5/14/chartex" xmlns:mc="http://schemas.openxmlformats.org/markup-compatibility/2006" xmlns:aink="http://schemas.microsoft.com/office/drawing/2016/ink" xmlns:am3d="http://schemas.microsoft.com/office/drawing/2017/model3d" xmlns:o="urn:schemas-microsoft-com:office:office" xmlns:oel="http://schemas.microsoft.com/office/2019/extlst" xmlns:r="http://schemas.openxmlformats.org/officeDocument/2006/relationships" xmlns:m="http://schemas.openxmlformats.org/officeDocument/2006/math" xmlns:v="urn:schemas-microsoft-com:vml" xmlns:wp14="http://schemas.microsoft.com/office/word/2010/wordprocessingDrawing" xmlns:wp="http://schemas.openxmlformats.org/drawingml/2006/wordprocessingDrawing" xmlns:w10="urn:schemas-microsoft-com:office:word" xmlns:w="http://schemas.openxmlformats.org/wordprocessingml/2006/main" xmlns:w14="http://schemas.microsoft.com/office/word/2010/wordml" xmlns:w15="http://schemas.microsoft.com/office/word/2012/wordml" xmlns:w16cex="http://schemas.microsoft.com/office/word/2018/wordml/cex" xmlns:w16cid="http://schemas.microsoft.com/office/word/2016/wordml/cid" xmlns:w16="http://schemas.microsoft.com/office/word/2018/wordml" xmlns:w16du="http://schemas.microsoft.com/office/word/2023/wordml/word16du" xmlns:w16sdtdh="http://schemas.microsoft.com/office/word/2020/wordml/sdtdatahash" xmlns:w16se="http://schemas.microsoft.com/office/word/2015/wordml/symex" xmlns:wpg="http://schemas.microsoft.com/office/word/2010/wordprocessingGroup" xmlns:wpi="http://schemas.microsoft.com/office/word/2010/wordprocessingInk" xmlns:wne="http://schemas.microsoft.com/office/word/2006/wordml" xmlns:wps="http://schemas.microsoft.com/office/word/2010/wordprocessingShape" mc:Ignorable="w14 w15 w16se w16cid w16 w16cex w16sdtdh w16du wp14">
   <w:body>
     <w:p>
       <w:pPr>
-        <w:pStyle w:val="Title"/>
+        <w:pStyle w:val="a3"/>
         <w:pBdr>
           <w:bottom w:val="none" w:sz="0" w:space="0" w:color="auto"/>
         </w:pBdr>
         <w:spacing w:before="0" w:after="0"/>
+        <w:jc w:val="left"/>
         <w:rPr>
           <w:b/>
         </w:rPr>
@@ -27,6 +28,9 @@
       </w:r>
     </w:p>
     <w:p>
+      <w:pPr>
+        <w:jc w:val="left"/>
+      </w:pPr>
       <w:r>
         <w:t>Figure 1</w:t>
       </w:r>
@@ -34,6 +38,7 @@
     <w:p>
       <w:pPr>
         <w:spacing w:before="120"/>
+        <w:jc w:val="left"/>
       </w:pPr>
       <w:r>
         <w:rPr>
@@ -96,12 +101,13 @@
     <w:p>
       <w:pPr>
         <w:spacing w:before="120"/>
+        <w:jc w:val="left"/>
       </w:pPr>
     </w:p>
     <w:p>
       <w:pPr>
         <w:spacing w:before="120"/>
-        <w:jc w:val="center"/>
+        <w:jc w:val="left"/>
         <w:rPr>
           <w:b/>
           <w:sz w:val="40"/>
@@ -120,7 +126,7 @@
     <w:p>
       <w:pPr>
         <w:spacing w:before="120"/>
-        <w:jc w:val="center"/>
+        <w:jc w:val="left"/>
         <w:rPr>
           <w:b/>
           <w:sz w:val="40"/>
@@ -131,7 +137,7 @@
     <w:p>
       <w:pPr>
         <w:spacing w:before="120"/>
-        <w:jc w:val="center"/>
+        <w:jc w:val="left"/>
         <w:rPr>
           <w:b/>
           <w:sz w:val="40"/>
@@ -142,7 +148,7 @@
     <w:p>
       <w:pPr>
         <w:spacing w:before="0"/>
-        <w:jc w:val="center"/>
+        <w:jc w:val="left"/>
         <w:rPr>
           <w:b/>
           <w:sz w:val="32"/>
@@ -161,7 +167,7 @@
     <w:p>
       <w:pPr>
         <w:spacing w:before="0"/>
-        <w:jc w:val="center"/>
+        <w:jc w:val="left"/>
         <w:rPr>
           <w:b/>
           <w:sz w:val="32"/>
@@ -180,7 +186,7 @@
     <w:p>
       <w:pPr>
         <w:spacing w:before="0"/>
-        <w:jc w:val="center"/>
+        <w:jc w:val="left"/>
         <w:rPr>
           <w:b/>
           <w:sz w:val="32"/>
@@ -207,7 +213,7 @@
     <w:p>
       <w:pPr>
         <w:spacing w:before="0"/>
-        <w:jc w:val="center"/>
+        <w:jc w:val="left"/>
         <w:rPr>
           <w:b/>
           <w:sz w:val="32"/>
@@ -218,7 +224,7 @@
     <w:p>
       <w:pPr>
         <w:spacing w:before="0"/>
-        <w:jc w:val="center"/>
+        <w:jc w:val="left"/>
         <w:rPr>
           <w:b/>
           <w:sz w:val="32"/>
@@ -256,7 +262,7 @@
         <w:p>
           <w:pPr>
             <w:pageBreakBefore/>
-            <w:jc w:val="center"/>
+            <w:jc w:val="left"/>
             <w:rPr>
               <w:color w:val="000000" w:themeColor="text1"/>
             </w:rPr>
@@ -272,8 +278,9 @@
         <w:p>
           <w:pPr>
             <w:pStyle w:val="TOC3"/>
+            <w:jc w:val="left"/>
             <w:rPr>
-              <w:rFonts w:asciiTheme="minorHAnsi" w:eastAsiaTheme="minorEastAsia" w:hAnsiTheme="minorHAnsi" w:cstheme="minorBidi"/>
+              <w:rFonts w:asciiTheme="minorHAnsi" w:hAnsiTheme="minorHAnsi" w:cstheme="minorBidi"/>
               <w:noProof/>
               <w:kern w:val="2"/>
               <w:sz w:val="22"/>
@@ -294,7 +301,7 @@
           <w:hyperlink w:anchor="_Toc140089285" w:history="1">
             <w:r>
               <w:rPr>
-                <w:rStyle w:val="Hyperlink"/>
+                <w:rStyle w:val="a8"/>
                 <w:noProof/>
               </w:rPr>
               <w:t>Contributions</w:t>
@@ -356,8 +363,9 @@
               <w:tab w:val="left" w:pos="864"/>
               <w:tab w:val="right" w:leader="dot" w:pos="9350"/>
             </w:tabs>
+            <w:jc w:val="left"/>
             <w:rPr>
-              <w:rFonts w:asciiTheme="minorHAnsi" w:eastAsiaTheme="minorEastAsia" w:hAnsiTheme="minorHAnsi" w:cstheme="minorBidi"/>
+              <w:rFonts w:asciiTheme="minorHAnsi" w:hAnsiTheme="minorHAnsi" w:cstheme="minorBidi"/>
               <w:noProof/>
               <w:kern w:val="2"/>
               <w:sz w:val="22"/>
@@ -369,14 +377,14 @@
           <w:hyperlink w:anchor="_Toc140089286" w:history="1">
             <w:r>
               <w:rPr>
-                <w:rStyle w:val="Hyperlink"/>
+                <w:rStyle w:val="a8"/>
                 <w:noProof/>
               </w:rPr>
               <w:t>I</w:t>
             </w:r>
             <w:r>
               <w:rPr>
-                <w:rFonts w:asciiTheme="minorHAnsi" w:eastAsiaTheme="minorEastAsia" w:hAnsiTheme="minorHAnsi" w:cstheme="minorBidi"/>
+                <w:rFonts w:asciiTheme="minorHAnsi" w:hAnsiTheme="minorHAnsi" w:cstheme="minorBidi"/>
                 <w:noProof/>
                 <w:kern w:val="2"/>
                 <w:sz w:val="22"/>
@@ -388,7 +396,7 @@
             </w:r>
             <w:r>
               <w:rPr>
-                <w:rStyle w:val="Hyperlink"/>
+                <w:rStyle w:val="a8"/>
                 <w:noProof/>
               </w:rPr>
               <w:t>Presentation YouTube link</w:t>
@@ -450,8 +458,9 @@
               <w:tab w:val="left" w:pos="864"/>
               <w:tab w:val="right" w:leader="dot" w:pos="9350"/>
             </w:tabs>
+            <w:jc w:val="left"/>
             <w:rPr>
-              <w:rFonts w:asciiTheme="minorHAnsi" w:eastAsiaTheme="minorEastAsia" w:hAnsiTheme="minorHAnsi" w:cstheme="minorBidi"/>
+              <w:rFonts w:asciiTheme="minorHAnsi" w:hAnsiTheme="minorHAnsi" w:cstheme="minorBidi"/>
               <w:noProof/>
               <w:kern w:val="2"/>
               <w:sz w:val="22"/>
@@ -463,14 +472,14 @@
           <w:hyperlink w:anchor="_Toc140089287" w:history="1">
             <w:r>
               <w:rPr>
-                <w:rStyle w:val="Hyperlink"/>
+                <w:rStyle w:val="a8"/>
                 <w:noProof/>
               </w:rPr>
               <w:t>II</w:t>
             </w:r>
             <w:r>
               <w:rPr>
-                <w:rFonts w:asciiTheme="minorHAnsi" w:eastAsiaTheme="minorEastAsia" w:hAnsiTheme="minorHAnsi" w:cstheme="minorBidi"/>
+                <w:rFonts w:asciiTheme="minorHAnsi" w:hAnsiTheme="minorHAnsi" w:cstheme="minorBidi"/>
                 <w:noProof/>
                 <w:kern w:val="2"/>
                 <w:sz w:val="22"/>
@@ -482,7 +491,7 @@
             </w:r>
             <w:r>
               <w:rPr>
-                <w:rStyle w:val="Hyperlink"/>
+                <w:rStyle w:val="a8"/>
                 <w:noProof/>
               </w:rPr>
               <w:t>Project Description</w:t>
@@ -544,8 +553,9 @@
               <w:tab w:val="left" w:pos="864"/>
               <w:tab w:val="right" w:leader="dot" w:pos="9350"/>
             </w:tabs>
+            <w:jc w:val="left"/>
             <w:rPr>
-              <w:rFonts w:asciiTheme="minorHAnsi" w:eastAsiaTheme="minorEastAsia" w:hAnsiTheme="minorHAnsi" w:cstheme="minorBidi"/>
+              <w:rFonts w:asciiTheme="minorHAnsi" w:hAnsiTheme="minorHAnsi" w:cstheme="minorBidi"/>
               <w:noProof/>
               <w:kern w:val="2"/>
               <w:sz w:val="22"/>
@@ -557,14 +567,14 @@
           <w:hyperlink w:anchor="_Toc140089288" w:history="1">
             <w:r>
               <w:rPr>
-                <w:rStyle w:val="Hyperlink"/>
+                <w:rStyle w:val="a8"/>
                 <w:noProof/>
               </w:rPr>
               <w:t>1</w:t>
             </w:r>
             <w:r>
               <w:rPr>
-                <w:rFonts w:asciiTheme="minorHAnsi" w:eastAsiaTheme="minorEastAsia" w:hAnsiTheme="minorHAnsi" w:cstheme="minorBidi"/>
+                <w:rFonts w:asciiTheme="minorHAnsi" w:hAnsiTheme="minorHAnsi" w:cstheme="minorBidi"/>
                 <w:noProof/>
                 <w:kern w:val="2"/>
                 <w:sz w:val="22"/>
@@ -576,7 +586,7 @@
             </w:r>
             <w:r>
               <w:rPr>
-                <w:rStyle w:val="Hyperlink"/>
+                <w:rStyle w:val="a8"/>
                 <w:noProof/>
               </w:rPr>
               <w:t>Project Overview</w:t>
@@ -638,8 +648,9 @@
               <w:tab w:val="left" w:pos="864"/>
               <w:tab w:val="right" w:leader="dot" w:pos="9350"/>
             </w:tabs>
+            <w:jc w:val="left"/>
             <w:rPr>
-              <w:rFonts w:asciiTheme="minorHAnsi" w:eastAsiaTheme="minorEastAsia" w:hAnsiTheme="minorHAnsi" w:cstheme="minorBidi"/>
+              <w:rFonts w:asciiTheme="minorHAnsi" w:hAnsiTheme="minorHAnsi" w:cstheme="minorBidi"/>
               <w:noProof/>
               <w:kern w:val="2"/>
               <w:sz w:val="22"/>
@@ -651,14 +662,14 @@
           <w:hyperlink w:anchor="_Toc140089289" w:history="1">
             <w:r>
               <w:rPr>
-                <w:rStyle w:val="Hyperlink"/>
+                <w:rStyle w:val="a8"/>
                 <w:noProof/>
               </w:rPr>
               <w:t>2</w:t>
             </w:r>
             <w:r>
               <w:rPr>
-                <w:rFonts w:asciiTheme="minorHAnsi" w:eastAsiaTheme="minorEastAsia" w:hAnsiTheme="minorHAnsi" w:cstheme="minorBidi"/>
+                <w:rFonts w:asciiTheme="minorHAnsi" w:hAnsiTheme="minorHAnsi" w:cstheme="minorBidi"/>
                 <w:noProof/>
                 <w:kern w:val="2"/>
                 <w:sz w:val="22"/>
@@ -670,7 +681,7 @@
             </w:r>
             <w:r>
               <w:rPr>
-                <w:rStyle w:val="Hyperlink"/>
+                <w:rStyle w:val="a8"/>
                 <w:noProof/>
               </w:rPr>
               <w:t>The Purpose of the Project</w:t>
@@ -731,8 +742,9 @@
             <w:tabs>
               <w:tab w:val="left" w:pos="1320"/>
             </w:tabs>
+            <w:jc w:val="left"/>
             <w:rPr>
-              <w:rFonts w:asciiTheme="minorHAnsi" w:eastAsiaTheme="minorEastAsia" w:hAnsiTheme="minorHAnsi" w:cstheme="minorBidi"/>
+              <w:rFonts w:asciiTheme="minorHAnsi" w:hAnsiTheme="minorHAnsi" w:cstheme="minorBidi"/>
               <w:noProof/>
               <w:kern w:val="2"/>
               <w:sz w:val="22"/>
@@ -744,14 +756,14 @@
           <w:hyperlink w:anchor="_Toc140089290" w:history="1">
             <w:r>
               <w:rPr>
-                <w:rStyle w:val="Hyperlink"/>
+                <w:rStyle w:val="a8"/>
                 <w:noProof/>
               </w:rPr>
               <w:t>2a</w:t>
             </w:r>
             <w:r>
               <w:rPr>
-                <w:rFonts w:asciiTheme="minorHAnsi" w:eastAsiaTheme="minorEastAsia" w:hAnsiTheme="minorHAnsi" w:cstheme="minorBidi"/>
+                <w:rFonts w:asciiTheme="minorHAnsi" w:hAnsiTheme="minorHAnsi" w:cstheme="minorBidi"/>
                 <w:noProof/>
                 <w:kern w:val="2"/>
                 <w:sz w:val="22"/>
@@ -763,7 +775,7 @@
             </w:r>
             <w:r>
               <w:rPr>
-                <w:rStyle w:val="Hyperlink"/>
+                <w:rStyle w:val="a8"/>
                 <w:noProof/>
               </w:rPr>
               <w:t>The User Business or Background of the Project Effort</w:t>
@@ -825,8 +837,9 @@
               <w:tab w:val="left" w:pos="864"/>
               <w:tab w:val="right" w:leader="dot" w:pos="9350"/>
             </w:tabs>
+            <w:jc w:val="left"/>
             <w:rPr>
-              <w:rFonts w:asciiTheme="minorHAnsi" w:eastAsiaTheme="minorEastAsia" w:hAnsiTheme="minorHAnsi" w:cstheme="minorBidi"/>
+              <w:rFonts w:asciiTheme="minorHAnsi" w:hAnsiTheme="minorHAnsi" w:cstheme="minorBidi"/>
               <w:noProof/>
               <w:kern w:val="2"/>
               <w:sz w:val="22"/>
@@ -838,14 +851,14 @@
           <w:hyperlink w:anchor="_Toc140089291" w:history="1">
             <w:r>
               <w:rPr>
-                <w:rStyle w:val="Hyperlink"/>
+                <w:rStyle w:val="a8"/>
                 <w:noProof/>
               </w:rPr>
               <w:t>3</w:t>
             </w:r>
             <w:r>
               <w:rPr>
-                <w:rFonts w:asciiTheme="minorHAnsi" w:eastAsiaTheme="minorEastAsia" w:hAnsiTheme="minorHAnsi" w:cstheme="minorBidi"/>
+                <w:rFonts w:asciiTheme="minorHAnsi" w:hAnsiTheme="minorHAnsi" w:cstheme="minorBidi"/>
                 <w:noProof/>
                 <w:kern w:val="2"/>
                 <w:sz w:val="22"/>
@@ -857,7 +870,7 @@
             </w:r>
             <w:r>
               <w:rPr>
-                <w:rStyle w:val="Hyperlink"/>
+                <w:rStyle w:val="a8"/>
                 <w:noProof/>
               </w:rPr>
               <w:t>The Scope of the Work</w:t>
@@ -919,8 +932,9 @@
               <w:tab w:val="left" w:pos="864"/>
               <w:tab w:val="right" w:leader="dot" w:pos="9350"/>
             </w:tabs>
+            <w:jc w:val="left"/>
             <w:rPr>
-              <w:rFonts w:asciiTheme="minorHAnsi" w:eastAsiaTheme="minorEastAsia" w:hAnsiTheme="minorHAnsi" w:cstheme="minorBidi"/>
+              <w:rFonts w:asciiTheme="minorHAnsi" w:hAnsiTheme="minorHAnsi" w:cstheme="minorBidi"/>
               <w:noProof/>
               <w:kern w:val="2"/>
               <w:sz w:val="22"/>
@@ -932,14 +946,14 @@
           <w:hyperlink w:anchor="_Toc140089292" w:history="1">
             <w:r>
               <w:rPr>
-                <w:rStyle w:val="Hyperlink"/>
+                <w:rStyle w:val="a8"/>
                 <w:noProof/>
               </w:rPr>
               <w:t>III</w:t>
             </w:r>
             <w:r>
               <w:rPr>
-                <w:rFonts w:asciiTheme="minorHAnsi" w:eastAsiaTheme="minorEastAsia" w:hAnsiTheme="minorHAnsi" w:cstheme="minorBidi"/>
+                <w:rFonts w:asciiTheme="minorHAnsi" w:hAnsiTheme="minorHAnsi" w:cstheme="minorBidi"/>
                 <w:noProof/>
                 <w:kern w:val="2"/>
                 <w:sz w:val="22"/>
@@ -951,7 +965,7 @@
             </w:r>
             <w:r>
               <w:rPr>
-                <w:rStyle w:val="Hyperlink"/>
+                <w:rStyle w:val="a8"/>
                 <w:noProof/>
               </w:rPr>
               <w:t>Requirements</w:t>
@@ -1013,8 +1027,9 @@
               <w:tab w:val="left" w:pos="864"/>
               <w:tab w:val="right" w:leader="dot" w:pos="9350"/>
             </w:tabs>
+            <w:jc w:val="left"/>
             <w:rPr>
-              <w:rFonts w:asciiTheme="minorHAnsi" w:eastAsiaTheme="minorEastAsia" w:hAnsiTheme="minorHAnsi" w:cstheme="minorBidi"/>
+              <w:rFonts w:asciiTheme="minorHAnsi" w:hAnsiTheme="minorHAnsi" w:cstheme="minorBidi"/>
               <w:noProof/>
               <w:kern w:val="2"/>
               <w:sz w:val="22"/>
@@ -1026,14 +1041,14 @@
           <w:hyperlink w:anchor="_Toc140089293" w:history="1">
             <w:r>
               <w:rPr>
-                <w:rStyle w:val="Hyperlink"/>
+                <w:rStyle w:val="a8"/>
                 <w:noProof/>
               </w:rPr>
               <w:t>4</w:t>
             </w:r>
             <w:r>
               <w:rPr>
-                <w:rFonts w:asciiTheme="minorHAnsi" w:eastAsiaTheme="minorEastAsia" w:hAnsiTheme="minorHAnsi" w:cstheme="minorBidi"/>
+                <w:rFonts w:asciiTheme="minorHAnsi" w:hAnsiTheme="minorHAnsi" w:cstheme="minorBidi"/>
                 <w:noProof/>
                 <w:kern w:val="2"/>
                 <w:sz w:val="22"/>
@@ -1045,7 +1060,7 @@
             </w:r>
             <w:r>
               <w:rPr>
-                <w:rStyle w:val="Hyperlink"/>
+                <w:rStyle w:val="a8"/>
                 <w:noProof/>
               </w:rPr>
               <w:t>Product Use Cases</w:t>
@@ -1107,8 +1122,9 @@
               <w:tab w:val="left" w:pos="864"/>
               <w:tab w:val="right" w:leader="dot" w:pos="9350"/>
             </w:tabs>
+            <w:jc w:val="left"/>
             <w:rPr>
-              <w:rFonts w:asciiTheme="minorHAnsi" w:eastAsiaTheme="minorEastAsia" w:hAnsiTheme="minorHAnsi" w:cstheme="minorBidi"/>
+              <w:rFonts w:asciiTheme="minorHAnsi" w:hAnsiTheme="minorHAnsi" w:cstheme="minorBidi"/>
               <w:noProof/>
               <w:kern w:val="2"/>
               <w:sz w:val="22"/>
@@ -1120,14 +1136,14 @@
           <w:hyperlink w:anchor="_Toc140089294" w:history="1">
             <w:r>
               <w:rPr>
-                <w:rStyle w:val="Hyperlink"/>
+                <w:rStyle w:val="a8"/>
                 <w:noProof/>
               </w:rPr>
               <w:t>IV</w:t>
             </w:r>
             <w:r>
               <w:rPr>
-                <w:rFonts w:asciiTheme="minorHAnsi" w:eastAsiaTheme="minorEastAsia" w:hAnsiTheme="minorHAnsi" w:cstheme="minorBidi"/>
+                <w:rFonts w:asciiTheme="minorHAnsi" w:hAnsiTheme="minorHAnsi" w:cstheme="minorBidi"/>
                 <w:noProof/>
                 <w:kern w:val="2"/>
                 <w:sz w:val="22"/>
@@ -1139,7 +1155,7 @@
             </w:r>
             <w:r>
               <w:rPr>
-                <w:rStyle w:val="Hyperlink"/>
+                <w:rStyle w:val="a8"/>
                 <w:noProof/>
               </w:rPr>
               <w:t>Design</w:t>
@@ -1201,8 +1217,9 @@
               <w:tab w:val="left" w:pos="864"/>
               <w:tab w:val="right" w:leader="dot" w:pos="9350"/>
             </w:tabs>
+            <w:jc w:val="left"/>
             <w:rPr>
-              <w:rFonts w:asciiTheme="minorHAnsi" w:eastAsiaTheme="minorEastAsia" w:hAnsiTheme="minorHAnsi" w:cstheme="minorBidi"/>
+              <w:rFonts w:asciiTheme="minorHAnsi" w:hAnsiTheme="minorHAnsi" w:cstheme="minorBidi"/>
               <w:noProof/>
               <w:kern w:val="2"/>
               <w:sz w:val="22"/>
@@ -1214,14 +1231,14 @@
           <w:hyperlink w:anchor="_Toc140089295" w:history="1">
             <w:r>
               <w:rPr>
-                <w:rStyle w:val="Hyperlink"/>
+                <w:rStyle w:val="a8"/>
                 <w:noProof/>
               </w:rPr>
               <w:t>5</w:t>
             </w:r>
             <w:r>
               <w:rPr>
-                <w:rFonts w:asciiTheme="minorHAnsi" w:eastAsiaTheme="minorEastAsia" w:hAnsiTheme="minorHAnsi" w:cstheme="minorBidi"/>
+                <w:rFonts w:asciiTheme="minorHAnsi" w:hAnsiTheme="minorHAnsi" w:cstheme="minorBidi"/>
                 <w:noProof/>
                 <w:kern w:val="2"/>
                 <w:sz w:val="22"/>
@@ -1233,7 +1250,7 @@
             </w:r>
             <w:r>
               <w:rPr>
-                <w:rStyle w:val="Hyperlink"/>
+                <w:rStyle w:val="a8"/>
                 <w:noProof/>
               </w:rPr>
               <w:t>UML Class Diagram</w:t>
@@ -1295,8 +1312,9 @@
               <w:tab w:val="left" w:pos="864"/>
               <w:tab w:val="right" w:leader="dot" w:pos="9350"/>
             </w:tabs>
+            <w:jc w:val="left"/>
             <w:rPr>
-              <w:rFonts w:asciiTheme="minorHAnsi" w:eastAsiaTheme="minorEastAsia" w:hAnsiTheme="minorHAnsi" w:cstheme="minorBidi"/>
+              <w:rFonts w:asciiTheme="minorHAnsi" w:hAnsiTheme="minorHAnsi" w:cstheme="minorBidi"/>
               <w:noProof/>
               <w:kern w:val="2"/>
               <w:sz w:val="22"/>
@@ -1308,14 +1326,14 @@
           <w:hyperlink w:anchor="_Toc140089296" w:history="1">
             <w:r>
               <w:rPr>
-                <w:rStyle w:val="Hyperlink"/>
+                <w:rStyle w:val="a8"/>
                 <w:noProof/>
               </w:rPr>
               <w:t>V</w:t>
             </w:r>
             <w:r>
               <w:rPr>
-                <w:rFonts w:asciiTheme="minorHAnsi" w:eastAsiaTheme="minorEastAsia" w:hAnsiTheme="minorHAnsi" w:cstheme="minorBidi"/>
+                <w:rFonts w:asciiTheme="minorHAnsi" w:hAnsiTheme="minorHAnsi" w:cstheme="minorBidi"/>
                 <w:noProof/>
                 <w:kern w:val="2"/>
                 <w:sz w:val="22"/>
@@ -1327,7 +1345,7 @@
             </w:r>
             <w:r>
               <w:rPr>
-                <w:rStyle w:val="Hyperlink"/>
+                <w:rStyle w:val="a8"/>
                 <w:noProof/>
               </w:rPr>
               <w:t>Testing and Evaluation</w:t>
@@ -1389,8 +1407,9 @@
               <w:tab w:val="left" w:pos="864"/>
               <w:tab w:val="right" w:leader="dot" w:pos="9350"/>
             </w:tabs>
+            <w:jc w:val="left"/>
             <w:rPr>
-              <w:rFonts w:asciiTheme="minorHAnsi" w:eastAsiaTheme="minorEastAsia" w:hAnsiTheme="minorHAnsi" w:cstheme="minorBidi"/>
+              <w:rFonts w:asciiTheme="minorHAnsi" w:hAnsiTheme="minorHAnsi" w:cstheme="minorBidi"/>
               <w:noProof/>
               <w:kern w:val="2"/>
               <w:sz w:val="22"/>
@@ -1402,14 +1421,14 @@
           <w:hyperlink w:anchor="_Toc140089297" w:history="1">
             <w:r>
               <w:rPr>
-                <w:rStyle w:val="Hyperlink"/>
+                <w:rStyle w:val="a8"/>
                 <w:noProof/>
               </w:rPr>
               <w:t>6</w:t>
             </w:r>
             <w:r>
               <w:rPr>
-                <w:rFonts w:asciiTheme="minorHAnsi" w:eastAsiaTheme="minorEastAsia" w:hAnsiTheme="minorHAnsi" w:cstheme="minorBidi"/>
+                <w:rFonts w:asciiTheme="minorHAnsi" w:hAnsiTheme="minorHAnsi" w:cstheme="minorBidi"/>
                 <w:noProof/>
                 <w:kern w:val="2"/>
                 <w:sz w:val="22"/>
@@ -1421,7 +1440,7 @@
             </w:r>
             <w:r>
               <w:rPr>
-                <w:rStyle w:val="Hyperlink"/>
+                <w:rStyle w:val="a8"/>
                 <w:noProof/>
               </w:rPr>
               <w:t>Features to be tested.</w:t>
@@ -1483,8 +1502,9 @@
               <w:tab w:val="left" w:pos="864"/>
               <w:tab w:val="right" w:leader="dot" w:pos="9350"/>
             </w:tabs>
+            <w:jc w:val="left"/>
             <w:rPr>
-              <w:rFonts w:asciiTheme="minorHAnsi" w:eastAsiaTheme="minorEastAsia" w:hAnsiTheme="minorHAnsi" w:cstheme="minorBidi"/>
+              <w:rFonts w:asciiTheme="minorHAnsi" w:hAnsiTheme="minorHAnsi" w:cstheme="minorBidi"/>
               <w:noProof/>
               <w:kern w:val="2"/>
               <w:sz w:val="22"/>
@@ -1496,14 +1516,14 @@
           <w:hyperlink w:anchor="_Toc140089298" w:history="1">
             <w:r>
               <w:rPr>
-                <w:rStyle w:val="Hyperlink"/>
+                <w:rStyle w:val="a8"/>
                 <w:noProof/>
               </w:rPr>
               <w:t>7</w:t>
             </w:r>
             <w:r>
               <w:rPr>
-                <w:rFonts w:asciiTheme="minorHAnsi" w:eastAsiaTheme="minorEastAsia" w:hAnsiTheme="minorHAnsi" w:cstheme="minorBidi"/>
+                <w:rFonts w:asciiTheme="minorHAnsi" w:hAnsiTheme="minorHAnsi" w:cstheme="minorBidi"/>
                 <w:noProof/>
                 <w:kern w:val="2"/>
                 <w:sz w:val="22"/>
@@ -1515,7 +1535,7 @@
             </w:r>
             <w:r>
               <w:rPr>
-                <w:rStyle w:val="Hyperlink"/>
+                <w:rStyle w:val="a8"/>
                 <w:noProof/>
               </w:rPr>
               <w:t>Pass/Fail Criteria</w:t>
@@ -1577,8 +1597,9 @@
               <w:tab w:val="left" w:pos="864"/>
               <w:tab w:val="right" w:leader="dot" w:pos="9350"/>
             </w:tabs>
+            <w:jc w:val="left"/>
             <w:rPr>
-              <w:rFonts w:asciiTheme="minorHAnsi" w:eastAsiaTheme="minorEastAsia" w:hAnsiTheme="minorHAnsi" w:cstheme="minorBidi"/>
+              <w:rFonts w:asciiTheme="minorHAnsi" w:hAnsiTheme="minorHAnsi" w:cstheme="minorBidi"/>
               <w:noProof/>
               <w:kern w:val="2"/>
               <w:sz w:val="22"/>
@@ -1590,14 +1611,14 @@
           <w:hyperlink w:anchor="_Toc140089299" w:history="1">
             <w:r>
               <w:rPr>
-                <w:rStyle w:val="Hyperlink"/>
+                <w:rStyle w:val="a8"/>
                 <w:noProof/>
               </w:rPr>
               <w:t>VI</w:t>
             </w:r>
             <w:r>
               <w:rPr>
-                <w:rFonts w:asciiTheme="minorHAnsi" w:eastAsiaTheme="minorEastAsia" w:hAnsiTheme="minorHAnsi" w:cstheme="minorBidi"/>
+                <w:rFonts w:asciiTheme="minorHAnsi" w:hAnsiTheme="minorHAnsi" w:cstheme="minorBidi"/>
                 <w:noProof/>
                 <w:kern w:val="2"/>
                 <w:sz w:val="22"/>
@@ -1609,7 +1630,7 @@
             </w:r>
             <w:r>
               <w:rPr>
-                <w:rStyle w:val="Hyperlink"/>
+                <w:rStyle w:val="a8"/>
                 <w:noProof/>
               </w:rPr>
               <w:t>Project Issues</w:t>
@@ -1671,8 +1692,9 @@
               <w:tab w:val="left" w:pos="864"/>
               <w:tab w:val="right" w:leader="dot" w:pos="9350"/>
             </w:tabs>
+            <w:jc w:val="left"/>
             <w:rPr>
-              <w:rFonts w:asciiTheme="minorHAnsi" w:eastAsiaTheme="minorEastAsia" w:hAnsiTheme="minorHAnsi" w:cstheme="minorBidi"/>
+              <w:rFonts w:asciiTheme="minorHAnsi" w:hAnsiTheme="minorHAnsi" w:cstheme="minorBidi"/>
               <w:noProof/>
               <w:kern w:val="2"/>
               <w:sz w:val="22"/>
@@ -1684,14 +1706,14 @@
           <w:hyperlink w:anchor="_Toc140089300" w:history="1">
             <w:r>
               <w:rPr>
-                <w:rStyle w:val="Hyperlink"/>
+                <w:rStyle w:val="a8"/>
                 <w:noProof/>
               </w:rPr>
               <w:t>8</w:t>
             </w:r>
             <w:r>
               <w:rPr>
-                <w:rFonts w:asciiTheme="minorHAnsi" w:eastAsiaTheme="minorEastAsia" w:hAnsiTheme="minorHAnsi" w:cstheme="minorBidi"/>
+                <w:rFonts w:asciiTheme="minorHAnsi" w:hAnsiTheme="minorHAnsi" w:cstheme="minorBidi"/>
                 <w:noProof/>
                 <w:kern w:val="2"/>
                 <w:sz w:val="22"/>
@@ -1703,7 +1725,7 @@
             </w:r>
             <w:r>
               <w:rPr>
-                <w:rStyle w:val="Hyperlink"/>
+                <w:rStyle w:val="a8"/>
                 <w:noProof/>
               </w:rPr>
               <w:t>Lessons Learnt</w:t>
@@ -1765,8 +1787,9 @@
               <w:tab w:val="left" w:pos="864"/>
               <w:tab w:val="right" w:leader="dot" w:pos="9350"/>
             </w:tabs>
+            <w:jc w:val="left"/>
             <w:rPr>
-              <w:rFonts w:asciiTheme="minorHAnsi" w:eastAsiaTheme="minorEastAsia" w:hAnsiTheme="minorHAnsi" w:cstheme="minorBidi"/>
+              <w:rFonts w:asciiTheme="minorHAnsi" w:hAnsiTheme="minorHAnsi" w:cstheme="minorBidi"/>
               <w:noProof/>
               <w:kern w:val="2"/>
               <w:sz w:val="22"/>
@@ -1778,14 +1801,14 @@
           <w:hyperlink w:anchor="_Toc140089301" w:history="1">
             <w:r>
               <w:rPr>
-                <w:rStyle w:val="Hyperlink"/>
+                <w:rStyle w:val="a8"/>
                 <w:noProof/>
               </w:rPr>
               <w:t>VII</w:t>
             </w:r>
             <w:r>
               <w:rPr>
-                <w:rFonts w:asciiTheme="minorHAnsi" w:eastAsiaTheme="minorEastAsia" w:hAnsiTheme="minorHAnsi" w:cstheme="minorBidi"/>
+                <w:rFonts w:asciiTheme="minorHAnsi" w:hAnsiTheme="minorHAnsi" w:cstheme="minorBidi"/>
                 <w:noProof/>
                 <w:kern w:val="2"/>
                 <w:sz w:val="22"/>
@@ -1797,7 +1820,7 @@
             </w:r>
             <w:r>
               <w:rPr>
-                <w:rStyle w:val="Hyperlink"/>
+                <w:rStyle w:val="a8"/>
                 <w:noProof/>
               </w:rPr>
               <w:t>Conclusion</w:t>
@@ -1859,8 +1882,9 @@
               <w:tab w:val="left" w:pos="864"/>
               <w:tab w:val="right" w:leader="dot" w:pos="9350"/>
             </w:tabs>
+            <w:jc w:val="left"/>
             <w:rPr>
-              <w:rFonts w:asciiTheme="minorHAnsi" w:eastAsiaTheme="minorEastAsia" w:hAnsiTheme="minorHAnsi" w:cstheme="minorBidi"/>
+              <w:rFonts w:asciiTheme="minorHAnsi" w:hAnsiTheme="minorHAnsi" w:cstheme="minorBidi"/>
               <w:noProof/>
               <w:kern w:val="2"/>
               <w:sz w:val="22"/>
@@ -1872,14 +1896,14 @@
           <w:hyperlink w:anchor="_Toc140089302" w:history="1">
             <w:r>
               <w:rPr>
-                <w:rStyle w:val="Hyperlink"/>
+                <w:rStyle w:val="a8"/>
                 <w:noProof/>
               </w:rPr>
               <w:t>VIII</w:t>
             </w:r>
             <w:r>
               <w:rPr>
-                <w:rFonts w:asciiTheme="minorHAnsi" w:eastAsiaTheme="minorEastAsia" w:hAnsiTheme="minorHAnsi" w:cstheme="minorBidi"/>
+                <w:rFonts w:asciiTheme="minorHAnsi" w:hAnsiTheme="minorHAnsi" w:cstheme="minorBidi"/>
                 <w:noProof/>
                 <w:kern w:val="2"/>
                 <w:sz w:val="22"/>
@@ -1891,7 +1915,7 @@
             </w:r>
             <w:r>
               <w:rPr>
-                <w:rStyle w:val="Hyperlink"/>
+                <w:rStyle w:val="a8"/>
                 <w:noProof/>
               </w:rPr>
               <w:t>References</w:t>
@@ -1949,6 +1973,7 @@
         <w:p>
           <w:pPr>
             <w:spacing w:before="120"/>
+            <w:jc w:val="left"/>
           </w:pPr>
           <w:r>
             <w:fldChar w:fldCharType="end"/>
@@ -1959,20 +1984,21 @@
     <w:p>
       <w:pPr>
         <w:spacing w:before="120"/>
+        <w:jc w:val="left"/>
       </w:pPr>
     </w:p>
     <w:p>
       <w:pPr>
-        <w:pStyle w:val="Heading3"/>
+        <w:pStyle w:val="3"/>
         <w:pageBreakBefore/>
         <w:numPr>
           <w:ilvl w:val="0"/>
           <w:numId w:val="0"/>
         </w:numPr>
         <w:ind w:left="720"/>
-        <w:jc w:val="center"/>
+        <w:jc w:val="left"/>
         <w:rPr>
-          <w:rStyle w:val="Strong"/>
+          <w:rStyle w:val="af1"/>
           <w:b/>
           <w:sz w:val="28"/>
           <w:szCs w:val="28"/>
@@ -1981,7 +2007,7 @@
       <w:bookmarkStart w:id="0" w:name="_Toc140089285"/>
       <w:r>
         <w:rPr>
-          <w:rStyle w:val="Strong"/>
+          <w:rStyle w:val="af1"/>
           <w:b/>
           <w:sz w:val="28"/>
           <w:szCs w:val="28"/>
@@ -1994,11 +2020,12 @@
     <w:p>
       <w:pPr>
         <w:pStyle w:val="Level3Text"/>
+        <w:jc w:val="left"/>
       </w:pPr>
     </w:p>
     <w:tbl>
       <w:tblPr>
-        <w:tblStyle w:val="TableGrid"/>
+        <w:tblStyle w:val="a9"/>
         <w:tblW w:w="0" w:type="auto"/>
         <w:tblInd w:w="1080" w:type="dxa"/>
         <w:tblLook w:val="04A0" w:firstRow="1" w:lastRow="0" w:firstColumn="1" w:lastColumn="0" w:noHBand="0" w:noVBand="1"/>
@@ -2019,10 +2046,11 @@
             <w:pPr>
               <w:pStyle w:val="Level3Text"/>
               <w:ind w:left="0"/>
+              <w:jc w:val="left"/>
             </w:pPr>
             <w:r>
               <w:rPr>
-                <w:rStyle w:val="Strong"/>
+                <w:rStyle w:val="af1"/>
                 <w:b w:val="0"/>
                 <w:sz w:val="28"/>
                 <w:szCs w:val="28"/>
@@ -2039,10 +2067,11 @@
             <w:pPr>
               <w:pStyle w:val="Level3Text"/>
               <w:ind w:left="0"/>
+              <w:jc w:val="left"/>
             </w:pPr>
             <w:r>
               <w:rPr>
-                <w:rStyle w:val="Strong"/>
+                <w:rStyle w:val="af1"/>
                 <w:b w:val="0"/>
                 <w:sz w:val="28"/>
                 <w:szCs w:val="28"/>
@@ -2059,10 +2088,11 @@
             <w:pPr>
               <w:pStyle w:val="Level3Text"/>
               <w:ind w:left="0"/>
+              <w:jc w:val="left"/>
             </w:pPr>
             <w:r>
               <w:rPr>
-                <w:rStyle w:val="Strong"/>
+                <w:rStyle w:val="af1"/>
                 <w:b w:val="0"/>
                 <w:sz w:val="28"/>
                 <w:szCs w:val="28"/>
@@ -2079,10 +2109,11 @@
             <w:pPr>
               <w:pStyle w:val="Level3Text"/>
               <w:ind w:left="0"/>
+              <w:jc w:val="left"/>
             </w:pPr>
             <w:r>
               <w:rPr>
-                <w:rStyle w:val="Strong"/>
+                <w:rStyle w:val="af1"/>
                 <w:b w:val="0"/>
                 <w:sz w:val="28"/>
                 <w:szCs w:val="28"/>
@@ -2099,10 +2130,11 @@
             <w:pPr>
               <w:pStyle w:val="Level3Text"/>
               <w:ind w:left="0"/>
+              <w:jc w:val="left"/>
             </w:pPr>
             <w:r>
               <w:rPr>
-                <w:rStyle w:val="Strong"/>
+                <w:rStyle w:val="af1"/>
                 <w:b w:val="0"/>
                 <w:sz w:val="28"/>
                 <w:szCs w:val="28"/>
@@ -2121,17 +2153,7 @@
             <w:pPr>
               <w:pStyle w:val="Level3Text"/>
               <w:ind w:left="0"/>
-            </w:pPr>
-          </w:p>
-        </w:tc>
-        <w:tc>
-          <w:tcPr>
-            <w:tcW w:w="1699" w:type="dxa"/>
-          </w:tcPr>
-          <w:p>
-            <w:pPr>
-              <w:pStyle w:val="Level3Text"/>
-              <w:ind w:left="0"/>
+              <w:jc w:val="left"/>
             </w:pPr>
           </w:p>
         </w:tc>
@@ -2155,6 +2177,19 @@
             <w:pPr>
               <w:pStyle w:val="Level3Text"/>
               <w:ind w:left="0"/>
+              <w:jc w:val="left"/>
+            </w:pPr>
+          </w:p>
+        </w:tc>
+        <w:tc>
+          <w:tcPr>
+            <w:tcW w:w="1699" w:type="dxa"/>
+          </w:tcPr>
+          <w:p>
+            <w:pPr>
+              <w:pStyle w:val="Level3Text"/>
+              <w:ind w:left="0"/>
+              <w:jc w:val="left"/>
             </w:pPr>
           </w:p>
         </w:tc>
@@ -2166,6 +2201,7 @@
             <w:pPr>
               <w:pStyle w:val="Level3Text"/>
               <w:ind w:left="0"/>
+              <w:jc w:val="left"/>
             </w:pPr>
           </w:p>
         </w:tc>
@@ -2179,6 +2215,7 @@
             <w:pPr>
               <w:pStyle w:val="Level3Text"/>
               <w:ind w:left="0"/>
+              <w:jc w:val="left"/>
             </w:pPr>
           </w:p>
         </w:tc>
@@ -2190,6 +2227,7 @@
             <w:pPr>
               <w:pStyle w:val="Level3Text"/>
               <w:ind w:left="0"/>
+              <w:jc w:val="left"/>
             </w:pPr>
           </w:p>
         </w:tc>
@@ -2201,6 +2239,7 @@
             <w:pPr>
               <w:pStyle w:val="Level3Text"/>
               <w:ind w:left="0"/>
+              <w:jc w:val="left"/>
             </w:pPr>
           </w:p>
         </w:tc>
@@ -2212,6 +2251,7 @@
             <w:pPr>
               <w:pStyle w:val="Level3Text"/>
               <w:ind w:left="0"/>
+              <w:jc w:val="left"/>
             </w:pPr>
           </w:p>
         </w:tc>
@@ -2223,6 +2263,7 @@
             <w:pPr>
               <w:pStyle w:val="Level3Text"/>
               <w:ind w:left="0"/>
+              <w:jc w:val="left"/>
             </w:pPr>
           </w:p>
         </w:tc>
@@ -2236,6 +2277,7 @@
             <w:pPr>
               <w:pStyle w:val="Level3Text"/>
               <w:ind w:left="0"/>
+              <w:jc w:val="left"/>
             </w:pPr>
           </w:p>
         </w:tc>
@@ -2247,6 +2289,7 @@
             <w:pPr>
               <w:pStyle w:val="Level3Text"/>
               <w:ind w:left="0"/>
+              <w:jc w:val="left"/>
             </w:pPr>
           </w:p>
         </w:tc>
@@ -2258,6 +2301,7 @@
             <w:pPr>
               <w:pStyle w:val="Level3Text"/>
               <w:ind w:left="0"/>
+              <w:jc w:val="left"/>
             </w:pPr>
           </w:p>
         </w:tc>
@@ -2269,6 +2313,7 @@
             <w:pPr>
               <w:pStyle w:val="Level3Text"/>
               <w:ind w:left="0"/>
+              <w:jc w:val="left"/>
             </w:pPr>
           </w:p>
         </w:tc>
@@ -2280,6 +2325,7 @@
             <w:pPr>
               <w:pStyle w:val="Level3Text"/>
               <w:ind w:left="0"/>
+              <w:jc w:val="left"/>
             </w:pPr>
           </w:p>
         </w:tc>
@@ -2293,6 +2339,7 @@
             <w:pPr>
               <w:pStyle w:val="Level3Text"/>
               <w:ind w:left="0"/>
+              <w:jc w:val="left"/>
             </w:pPr>
           </w:p>
         </w:tc>
@@ -2304,6 +2351,7 @@
             <w:pPr>
               <w:pStyle w:val="Level3Text"/>
               <w:ind w:left="0"/>
+              <w:jc w:val="left"/>
             </w:pPr>
           </w:p>
         </w:tc>
@@ -2315,6 +2363,7 @@
             <w:pPr>
               <w:pStyle w:val="Level3Text"/>
               <w:ind w:left="0"/>
+              <w:jc w:val="left"/>
             </w:pPr>
           </w:p>
         </w:tc>
@@ -2326,6 +2375,7 @@
             <w:pPr>
               <w:pStyle w:val="Level3Text"/>
               <w:ind w:left="0"/>
+              <w:jc w:val="left"/>
             </w:pPr>
           </w:p>
         </w:tc>
@@ -2337,6 +2387,7 @@
             <w:pPr>
               <w:pStyle w:val="Level3Text"/>
               <w:ind w:left="0"/>
+              <w:jc w:val="left"/>
             </w:pPr>
           </w:p>
         </w:tc>
@@ -2344,7 +2395,8 @@
     </w:tbl>
     <w:p>
       <w:pPr>
-        <w:pStyle w:val="Heading1"/>
+        <w:pStyle w:val="1"/>
+        <w:jc w:val="left"/>
       </w:pPr>
       <w:bookmarkStart w:id="1" w:name="_Toc140089286"/>
       <w:r>
@@ -2352,10 +2404,15 @@
       </w:r>
       <w:bookmarkEnd w:id="1"/>
     </w:p>
-    <w:p/>
     <w:p>
       <w:pPr>
-        <w:pStyle w:val="Heading1"/>
+        <w:jc w:val="left"/>
+      </w:pPr>
+    </w:p>
+    <w:p>
+      <w:pPr>
+        <w:pStyle w:val="1"/>
+        <w:jc w:val="left"/>
       </w:pPr>
       <w:bookmarkStart w:id="2" w:name="_Toc140089287"/>
       <w:r>
@@ -2365,7 +2422,8 @@
     </w:p>
     <w:p>
       <w:pPr>
-        <w:pStyle w:val="Heading2"/>
+        <w:pStyle w:val="2"/>
+        <w:jc w:val="left"/>
       </w:pPr>
       <w:bookmarkStart w:id="3" w:name="_Toc140089288"/>
       <w:r>
@@ -2378,6 +2436,7 @@
     <w:p>
       <w:pPr>
         <w:pStyle w:val="Level2Text"/>
+        <w:jc w:val="left"/>
       </w:pPr>
       <w:r>
         <w:t>The Hospital Management System aims to facilitate efficient management of patient records, appointment scheduling, and medical staff tracking within a hospital or healthcare facility. It provides a comprehensive solution for organizing patient information, managing appointments, and ensuring seamless communication between medical staff and patients.</w:t>
@@ -2385,7 +2444,8 @@
     </w:p>
     <w:p>
       <w:pPr>
-        <w:pStyle w:val="Heading2"/>
+        <w:pStyle w:val="2"/>
+        <w:jc w:val="left"/>
       </w:pPr>
       <w:bookmarkStart w:id="5" w:name="_Toc140089289"/>
       <w:r>
@@ -2398,7 +2458,8 @@
     </w:p>
     <w:p>
       <w:pPr>
-        <w:pStyle w:val="Heading3"/>
+        <w:pStyle w:val="3"/>
+        <w:jc w:val="left"/>
       </w:pPr>
       <w:bookmarkStart w:id="6" w:name="_Toc377253284"/>
       <w:bookmarkStart w:id="7" w:name="_Toc140089290"/>
@@ -2411,6 +2472,7 @@
     <w:p>
       <w:pPr>
         <w:pStyle w:val="Level3Text"/>
+        <w:jc w:val="left"/>
         <w:rPr>
           <w:u w:val="single"/>
         </w:rPr>
@@ -2425,6 +2487,7 @@
     <w:p>
       <w:pPr>
         <w:pStyle w:val="Level3Text"/>
+        <w:jc w:val="left"/>
       </w:pPr>
       <w:r>
         <w:t>The Hospital Management System addresses the need for a centralized platform to manage patient data and appointments effectively. It caters to the requirements of healthcare professionals by streamlining administrative tasks, optimizing resource utilization, and enhancing patient care delivery.</w:t>
@@ -2436,6 +2499,7 @@
     <w:p>
       <w:pPr>
         <w:pStyle w:val="Level3Text"/>
+        <w:jc w:val="left"/>
         <w:rPr>
           <w:u w:val="single"/>
         </w:rPr>
@@ -2450,6 +2514,7 @@
     <w:p>
       <w:pPr>
         <w:pStyle w:val="Level3Text"/>
+        <w:jc w:val="left"/>
       </w:pPr>
       <w:r>
         <w:t xml:space="preserve">The motivation behind the project lies in improving the overall efficiency and effectiveness of hospital operations. By automating various tasks such as appointment scheduling, patient record management, and medical staff tracking, the system aims </w:t>
@@ -2462,6 +2527,7 @@
     <w:p>
       <w:pPr>
         <w:pStyle w:val="Level3Text"/>
+        <w:jc w:val="left"/>
         <w:rPr>
           <w:u w:val="single"/>
         </w:rPr>
@@ -2476,6 +2542,7 @@
     <w:p>
       <w:pPr>
         <w:pStyle w:val="Level3Text"/>
+        <w:jc w:val="left"/>
       </w:pPr>
       <w:r>
         <w:t>Considerations include the severity of existing challenges in hospital management, the significance of addressing these challenges, and the potential impact of implementing an efficient Hospital Management System on patient care, staff productivity, and resource utilization.</w:t>
@@ -2486,7 +2553,8 @@
     </w:p>
     <w:p>
       <w:pPr>
-        <w:pStyle w:val="Heading2"/>
+        <w:pStyle w:val="2"/>
+        <w:jc w:val="left"/>
       </w:pPr>
       <w:bookmarkStart w:id="8" w:name="_Toc140089291"/>
       <w:r>
@@ -2497,6 +2565,7 @@
     <w:p>
       <w:pPr>
         <w:pStyle w:val="Level2Text"/>
+        <w:jc w:val="left"/>
       </w:pPr>
       <w:r>
         <w:t>The scope of the project encompasses the design, development, and implementation of a Hospital Management System that meets the specified requirements outlined in the project guidelines. This includes the creation of patient class hierarchies, implementation of exception handling mechanisms, integration of STL containers for data storage and manipulation, appointment scheduling functionalities, management of medical staff, and user interface development.</w:t>
@@ -2504,7 +2573,8 @@
     </w:p>
     <w:p>
       <w:pPr>
-        <w:pStyle w:val="Heading1"/>
+        <w:pStyle w:val="1"/>
+        <w:jc w:val="left"/>
       </w:pPr>
       <w:bookmarkStart w:id="9" w:name="_Toc140089292"/>
       <w:r>
@@ -2514,7 +2584,8 @@
     </w:p>
     <w:p>
       <w:pPr>
-        <w:pStyle w:val="Heading2"/>
+        <w:pStyle w:val="2"/>
+        <w:jc w:val="left"/>
       </w:pPr>
       <w:bookmarkStart w:id="10" w:name="_Toc377253319"/>
       <w:bookmarkStart w:id="11" w:name="_Toc140089293"/>
@@ -2527,6 +2598,7 @@
     <w:p>
       <w:pPr>
         <w:pStyle w:val="Level2Text"/>
+        <w:jc w:val="left"/>
       </w:pPr>
     </w:p>
     <w:p>
@@ -2538,9 +2610,128 @@
         </w:numPr>
         <w:spacing w:before="0"/>
         <w:ind w:left="851"/>
-      </w:pPr>
-      <w:r>
+        <w:jc w:val="left"/>
+      </w:pPr>
+      <w:r>
+        <w:lastRenderedPageBreak/>
         <w:t>Use Case 1: Add New Patient</w:t>
+      </w:r>
+      <w:r>
+        <w:br/>
+      </w:r>
+      <w:r>
+        <w:drawing>
+          <wp:inline distT="0" distB="0" distL="0" distR="0" wp14:anchorId="3C768694" wp14:editId="0818A469">
+            <wp:extent cx="2454462" cy="3173240"/>
+            <wp:effectExtent l="0" t="0" r="0" b="0"/>
+            <wp:docPr id="271744155" name="图片 1" descr="文本&#10;&#10;描述已自动生成"/>
+            <wp:cNvGraphicFramePr>
+              <a:graphicFrameLocks xmlns:a="http://schemas.openxmlformats.org/drawingml/2006/main" noChangeAspect="1"/>
+            </wp:cNvGraphicFramePr>
+            <a:graphic xmlns:a="http://schemas.openxmlformats.org/drawingml/2006/main">
+              <a:graphicData uri="http://schemas.openxmlformats.org/drawingml/2006/picture">
+                <pic:pic xmlns:pic="http://schemas.openxmlformats.org/drawingml/2006/picture">
+                  <pic:nvPicPr>
+                    <pic:cNvPr id="271744155" name="图片 1" descr="文本&#10;&#10;描述已自动生成"/>
+                    <pic:cNvPicPr/>
+                  </pic:nvPicPr>
+                  <pic:blipFill>
+                    <a:blip r:embed="rId9"/>
+                    <a:stretch>
+                      <a:fillRect/>
+                    </a:stretch>
+                  </pic:blipFill>
+                  <pic:spPr>
+                    <a:xfrm>
+                      <a:off x="0" y="0"/>
+                      <a:ext cx="2461951" cy="3182922"/>
+                    </a:xfrm>
+                    <a:prstGeom prst="rect">
+                      <a:avLst/>
+                    </a:prstGeom>
+                  </pic:spPr>
+                </pic:pic>
+              </a:graphicData>
+            </a:graphic>
+          </wp:inline>
+        </w:drawing>
+      </w:r>
+      <w:r>
+        <w:drawing>
+          <wp:inline distT="0" distB="0" distL="0" distR="0" wp14:anchorId="2ECAF605" wp14:editId="2685AE81">
+            <wp:extent cx="2324564" cy="3204646"/>
+            <wp:effectExtent l="0" t="0" r="0" b="0"/>
+            <wp:docPr id="1243472759" name="图片 1" descr="文本&#10;&#10;描述已自动生成"/>
+            <wp:cNvGraphicFramePr>
+              <a:graphicFrameLocks xmlns:a="http://schemas.openxmlformats.org/drawingml/2006/main" noChangeAspect="1"/>
+            </wp:cNvGraphicFramePr>
+            <a:graphic xmlns:a="http://schemas.openxmlformats.org/drawingml/2006/main">
+              <a:graphicData uri="http://schemas.openxmlformats.org/drawingml/2006/picture">
+                <pic:pic xmlns:pic="http://schemas.openxmlformats.org/drawingml/2006/picture">
+                  <pic:nvPicPr>
+                    <pic:cNvPr id="1243472759" name="图片 1" descr="文本&#10;&#10;描述已自动生成"/>
+                    <pic:cNvPicPr/>
+                  </pic:nvPicPr>
+                  <pic:blipFill>
+                    <a:blip r:embed="rId10"/>
+                    <a:stretch>
+                      <a:fillRect/>
+                    </a:stretch>
+                  </pic:blipFill>
+                  <pic:spPr>
+                    <a:xfrm>
+                      <a:off x="0" y="0"/>
+                      <a:ext cx="2342681" cy="3229622"/>
+                    </a:xfrm>
+                    <a:prstGeom prst="rect">
+                      <a:avLst/>
+                    </a:prstGeom>
+                  </pic:spPr>
+                </pic:pic>
+              </a:graphicData>
+            </a:graphic>
+          </wp:inline>
+        </w:drawing>
+      </w:r>
+      <w:r>
+        <w:br/>
+      </w:r>
+      <w:r>
+        <w:drawing>
+          <wp:inline distT="0" distB="0" distL="0" distR="0" wp14:anchorId="084E1F71" wp14:editId="374C86A3">
+            <wp:extent cx="2464641" cy="2340321"/>
+            <wp:effectExtent l="0" t="0" r="0" b="0"/>
+            <wp:docPr id="799590926" name="图片 1" descr="文本&#10;&#10;描述已自动生成"/>
+            <wp:cNvGraphicFramePr>
+              <a:graphicFrameLocks xmlns:a="http://schemas.openxmlformats.org/drawingml/2006/main" noChangeAspect="1"/>
+            </wp:cNvGraphicFramePr>
+            <a:graphic xmlns:a="http://schemas.openxmlformats.org/drawingml/2006/main">
+              <a:graphicData uri="http://schemas.openxmlformats.org/drawingml/2006/picture">
+                <pic:pic xmlns:pic="http://schemas.openxmlformats.org/drawingml/2006/picture">
+                  <pic:nvPicPr>
+                    <pic:cNvPr id="799590926" name="图片 1" descr="文本&#10;&#10;描述已自动生成"/>
+                    <pic:cNvPicPr/>
+                  </pic:nvPicPr>
+                  <pic:blipFill>
+                    <a:blip r:embed="rId11"/>
+                    <a:stretch>
+                      <a:fillRect/>
+                    </a:stretch>
+                  </pic:blipFill>
+                  <pic:spPr>
+                    <a:xfrm>
+                      <a:off x="0" y="0"/>
+                      <a:ext cx="2472703" cy="2347976"/>
+                    </a:xfrm>
+                    <a:prstGeom prst="rect">
+                      <a:avLst/>
+                    </a:prstGeom>
+                  </pic:spPr>
+                </pic:pic>
+              </a:graphicData>
+            </a:graphic>
+          </wp:inline>
+        </w:drawing>
       </w:r>
     </w:p>
     <w:p>
@@ -2552,9 +2743,50 @@
         </w:numPr>
         <w:spacing w:before="0"/>
         <w:ind w:left="851"/>
+        <w:jc w:val="left"/>
       </w:pPr>
       <w:r>
         <w:t>Use Case 2: Search for Patient by ID</w:t>
+      </w:r>
+      <w:r>
+        <w:br/>
+      </w:r>
+      <w:r>
+        <w:drawing>
+          <wp:inline distT="0" distB="0" distL="0" distR="0" wp14:anchorId="614EB409" wp14:editId="077E1F5D">
+            <wp:extent cx="2159252" cy="2372239"/>
+            <wp:effectExtent l="0" t="0" r="0" b="0"/>
+            <wp:docPr id="953375132" name="图片 1" descr="文本&#10;&#10;描述已自动生成"/>
+            <wp:cNvGraphicFramePr>
+              <a:graphicFrameLocks xmlns:a="http://schemas.openxmlformats.org/drawingml/2006/main" noChangeAspect="1"/>
+            </wp:cNvGraphicFramePr>
+            <a:graphic xmlns:a="http://schemas.openxmlformats.org/drawingml/2006/main">
+              <a:graphicData uri="http://schemas.openxmlformats.org/drawingml/2006/picture">
+                <pic:pic xmlns:pic="http://schemas.openxmlformats.org/drawingml/2006/picture">
+                  <pic:nvPicPr>
+                    <pic:cNvPr id="953375132" name="图片 1" descr="文本&#10;&#10;描述已自动生成"/>
+                    <pic:cNvPicPr/>
+                  </pic:nvPicPr>
+                  <pic:blipFill>
+                    <a:blip r:embed="rId12"/>
+                    <a:stretch>
+                      <a:fillRect/>
+                    </a:stretch>
+                  </pic:blipFill>
+                  <pic:spPr>
+                    <a:xfrm>
+                      <a:off x="0" y="0"/>
+                      <a:ext cx="2168395" cy="2382284"/>
+                    </a:xfrm>
+                    <a:prstGeom prst="rect">
+                      <a:avLst/>
+                    </a:prstGeom>
+                  </pic:spPr>
+                </pic:pic>
+              </a:graphicData>
+            </a:graphic>
+          </wp:inline>
+        </w:drawing>
       </w:r>
     </w:p>
     <w:p>
@@ -2566,8 +2798,10 @@
         </w:numPr>
         <w:spacing w:before="0"/>
         <w:ind w:left="851"/>
-      </w:pPr>
-      <w:r>
+        <w:jc w:val="left"/>
+      </w:pPr>
+      <w:r>
+        <w:lastRenderedPageBreak/>
         <w:t>Use Case 3: Schedule Appointment</w:t>
       </w:r>
     </w:p>
@@ -2580,6 +2814,7 @@
         </w:numPr>
         <w:spacing w:before="0"/>
         <w:ind w:left="851"/>
+        <w:jc w:val="left"/>
       </w:pPr>
       <w:r>
         <w:t xml:space="preserve">Use Case 4: </w:t>
@@ -2603,6 +2838,7 @@
         </w:numPr>
         <w:spacing w:before="0"/>
         <w:ind w:left="851"/>
+        <w:jc w:val="left"/>
       </w:pPr>
       <w:r>
         <w:t xml:space="preserve">Use Case </w:t>
@@ -2625,22 +2861,24 @@
         <w:pStyle w:val="Level3Text"/>
         <w:spacing w:before="0"/>
         <w:ind w:left="851"/>
+        <w:jc w:val="left"/>
       </w:pPr>
     </w:p>
     <w:p>
       <w:pPr>
-        <w:pStyle w:val="Heading1"/>
+        <w:pStyle w:val="1"/>
+        <w:jc w:val="left"/>
       </w:pPr>
       <w:bookmarkStart w:id="12" w:name="_Toc140089294"/>
       <w:r>
-        <w:lastRenderedPageBreak/>
         <w:t>Design</w:t>
       </w:r>
       <w:bookmarkEnd w:id="12"/>
     </w:p>
     <w:p>
       <w:pPr>
-        <w:pStyle w:val="Heading2"/>
+        <w:pStyle w:val="2"/>
+        <w:jc w:val="left"/>
       </w:pPr>
       <w:bookmarkStart w:id="13" w:name="_Toc140089295"/>
       <w:r>
@@ -2652,13 +2890,14 @@
       <w:pPr>
         <w:pStyle w:val="Level3Text"/>
         <w:ind w:left="0"/>
+        <w:jc w:val="left"/>
       </w:pPr>
       <w:r>
         <w:rPr>
           <w:noProof/>
         </w:rPr>
         <w:drawing>
-          <wp:inline distT="0" distB="0" distL="0" distR="0" wp14:anchorId="14954B0A" wp14:editId="42D28461">
+          <wp:inline distT="0" distB="0" distL="0" distR="0" wp14:anchorId="14954B0A" wp14:editId="68F48FA8">
             <wp:extent cx="5943600" cy="3802947"/>
             <wp:effectExtent l="0" t="0" r="0" b="0"/>
             <wp:docPr id="892581075" name="Picture 1"/>
@@ -2673,7 +2912,7 @@
                     <pic:cNvPicPr/>
                   </pic:nvPicPr>
                   <pic:blipFill>
-                    <a:blip r:embed="rId9" cstate="print">
+                    <a:blip r:embed="rId13" cstate="print">
                       <a:extLst>
                         <a:ext uri="{28A0092B-C50C-407E-A947-70E740481C1C}">
                           <a14:useLocalDpi xmlns:a14="http://schemas.microsoft.com/office/drawing/2010/main" val="0"/>
@@ -2705,7 +2944,8 @@
     </w:p>
     <w:p>
       <w:pPr>
-        <w:pStyle w:val="Heading1"/>
+        <w:pStyle w:val="1"/>
+        <w:jc w:val="left"/>
       </w:pPr>
       <w:bookmarkStart w:id="14" w:name="_Toc140089296"/>
       <w:r>
@@ -2715,7 +2955,8 @@
     </w:p>
     <w:p>
       <w:pPr>
-        <w:pStyle w:val="Heading2"/>
+        <w:pStyle w:val="2"/>
+        <w:jc w:val="left"/>
       </w:pPr>
       <w:bookmarkStart w:id="15" w:name="_Toc140089297"/>
       <w:r>
@@ -2731,6 +2972,7 @@
         <w:pStyle w:val="Level2Text"/>
         <w:spacing w:before="0"/>
         <w:ind w:left="1797"/>
+        <w:jc w:val="left"/>
       </w:pPr>
     </w:p>
     <w:p>
@@ -2742,6 +2984,7 @@
         </w:numPr>
         <w:spacing w:before="0"/>
         <w:ind w:left="709" w:hanging="357"/>
+        <w:jc w:val="left"/>
       </w:pPr>
       <w:r>
         <w:t>Patient record management</w:t>
@@ -2756,6 +2999,7 @@
         </w:numPr>
         <w:spacing w:before="0"/>
         <w:ind w:left="709" w:hanging="357"/>
+        <w:jc w:val="left"/>
       </w:pPr>
       <w:r>
         <w:t>Appointment scheduling</w:t>
@@ -2770,6 +3014,7 @@
         </w:numPr>
         <w:spacing w:before="0"/>
         <w:ind w:left="709" w:hanging="357"/>
+        <w:jc w:val="left"/>
       </w:pPr>
       <w:r>
         <w:t>Medical staff management</w:t>
@@ -2784,6 +3029,7 @@
         </w:numPr>
         <w:spacing w:before="0"/>
         <w:ind w:left="709" w:hanging="357"/>
+        <w:jc w:val="left"/>
       </w:pPr>
       <w:r>
         <w:t>Procedure assignment</w:t>
@@ -2791,7 +3037,8 @@
     </w:p>
     <w:p>
       <w:pPr>
-        <w:pStyle w:val="Heading2"/>
+        <w:pStyle w:val="2"/>
+        <w:jc w:val="left"/>
       </w:pPr>
       <w:bookmarkStart w:id="16" w:name="_Toc140089298"/>
       <w:r>
@@ -2803,6 +3050,7 @@
       <w:pPr>
         <w:pStyle w:val="Level2Text"/>
         <w:ind w:left="426"/>
+        <w:jc w:val="left"/>
       </w:pPr>
       <w:r>
         <w:rPr>
@@ -2820,12 +3068,14 @@
         <w:pStyle w:val="Level2Text"/>
         <w:spacing w:before="0"/>
         <w:ind w:left="425"/>
+        <w:jc w:val="left"/>
       </w:pPr>
       <w:r>
         <w:rPr>
           <w:b/>
           <w:bCs/>
         </w:rPr>
+        <w:lastRenderedPageBreak/>
         <w:t>Fail:</w:t>
       </w:r>
       <w:r>
@@ -2834,18 +3084,19 @@
     </w:p>
     <w:p>
       <w:pPr>
-        <w:pStyle w:val="Heading1"/>
+        <w:pStyle w:val="1"/>
+        <w:jc w:val="left"/>
       </w:pPr>
       <w:bookmarkStart w:id="17" w:name="_Toc140089299"/>
       <w:r>
-        <w:lastRenderedPageBreak/>
         <w:t>Project Issues</w:t>
       </w:r>
       <w:bookmarkEnd w:id="17"/>
     </w:p>
     <w:p>
       <w:pPr>
-        <w:pStyle w:val="Heading2"/>
+        <w:pStyle w:val="2"/>
+        <w:jc w:val="left"/>
       </w:pPr>
       <w:bookmarkStart w:id="18" w:name="_Toc140089300"/>
       <w:r>
@@ -2861,6 +3112,7 @@
         <w:pStyle w:val="Level2Text"/>
         <w:spacing w:before="0"/>
         <w:ind w:left="850"/>
+        <w:jc w:val="left"/>
       </w:pPr>
     </w:p>
     <w:p>
@@ -2872,6 +3124,7 @@
         </w:numPr>
         <w:spacing w:before="0"/>
         <w:ind w:left="850" w:hanging="357"/>
+        <w:jc w:val="left"/>
       </w:pPr>
       <w:r>
         <w:t>Importance of comprehensive planning and requirements analysis.</w:t>
@@ -2886,6 +3139,7 @@
         </w:numPr>
         <w:spacing w:before="0"/>
         <w:ind w:left="850" w:hanging="357"/>
+        <w:jc w:val="left"/>
       </w:pPr>
       <w:r>
         <w:t>Effective utilization of object-oriented principles and design patterns.</w:t>
@@ -2900,6 +3154,7 @@
         </w:numPr>
         <w:spacing w:before="0"/>
         <w:ind w:left="850" w:hanging="357"/>
+        <w:jc w:val="left"/>
       </w:pPr>
       <w:r>
         <w:t>Significance of thorough testing and validation to ensure system reliability.</w:t>
@@ -2914,6 +3169,7 @@
         </w:numPr>
         <w:spacing w:before="0"/>
         <w:ind w:left="850" w:hanging="357"/>
+        <w:jc w:val="left"/>
       </w:pPr>
       <w:r>
         <w:t>Challenges encountered during implementation and strategies for overcoming them.</w:t>
@@ -2921,7 +3177,288 @@
     </w:p>
     <w:p>
       <w:pPr>
-        <w:pStyle w:val="Heading1"/>
+        <w:pStyle w:val="Level2Text"/>
+        <w:numPr>
+          <w:ilvl w:val="0"/>
+          <w:numId w:val="44"/>
+        </w:numPr>
+        <w:spacing w:before="0"/>
+        <w:ind w:left="850" w:hanging="357"/>
+        <w:jc w:val="left"/>
+      </w:pPr>
+    </w:p>
+    <w:p>
+      <w:pPr>
+        <w:pStyle w:val="Level2Text"/>
+        <w:numPr>
+          <w:ilvl w:val="0"/>
+          <w:numId w:val="44"/>
+        </w:numPr>
+        <w:spacing w:before="0"/>
+        <w:ind w:left="850" w:hanging="357"/>
+        <w:jc w:val="left"/>
+      </w:pPr>
+      <w:r>
+        <w:rPr>
+          <w:lang w:eastAsia="zh-CN"/>
+        </w:rPr>
+        <w:t>C</w:t>
+      </w:r>
+      <w:r>
+        <w:rPr>
+          <w:rFonts w:hint="eastAsia"/>
+          <w:lang w:eastAsia="zh-CN"/>
+        </w:rPr>
+        <w:t>ontainer of pointer:</w:t>
+      </w:r>
+      <w:r>
+        <w:rPr>
+          <w:lang w:eastAsia="zh-CN"/>
+        </w:rPr>
+        <w:br/>
+      </w:r>
+      <w:r>
+        <w:rPr>
+          <w:rFonts w:hint="eastAsia"/>
+          <w:lang w:eastAsia="zh-CN"/>
+        </w:rPr>
+        <w:t xml:space="preserve">The combination of usage of STL container and pointers can be confusing. </w:t>
+      </w:r>
+      <w:r>
+        <w:rPr>
+          <w:rFonts w:hint="eastAsia"/>
+          <w:lang w:eastAsia="zh-CN"/>
+        </w:rPr>
+        <w:t>In the definition of patient management system, we used a smart pointer (</w:t>
+      </w:r>
+      <w:proofErr w:type="spellStart"/>
+      <w:r>
+        <w:rPr>
+          <w:rFonts w:hint="eastAsia"/>
+          <w:lang w:eastAsia="zh-CN"/>
+        </w:rPr>
+        <w:t>unique_ptr</w:t>
+      </w:r>
+      <w:proofErr w:type="spellEnd"/>
+      <w:r>
+        <w:rPr>
+          <w:rFonts w:hint="eastAsia"/>
+          <w:lang w:eastAsia="zh-CN"/>
+        </w:rPr>
+        <w:t xml:space="preserve">) to point to </w:t>
+      </w:r>
+      <w:proofErr w:type="gramStart"/>
+      <w:r>
+        <w:rPr>
+          <w:rFonts w:hint="eastAsia"/>
+          <w:lang w:eastAsia="zh-CN"/>
+        </w:rPr>
+        <w:t>Patient</w:t>
+      </w:r>
+      <w:proofErr w:type="gramEnd"/>
+      <w:r>
+        <w:rPr>
+          <w:rFonts w:hint="eastAsia"/>
+          <w:lang w:eastAsia="zh-CN"/>
+        </w:rPr>
+        <w:t xml:space="preserve"> class objects and its derived class objects</w:t>
+      </w:r>
+      <w:r>
+        <w:rPr>
+          <w:rFonts w:hint="eastAsia"/>
+          <w:lang w:eastAsia="zh-CN"/>
+        </w:rPr>
+        <w:t xml:space="preserve">, and then created a list </w:t>
+      </w:r>
+      <w:r>
+        <w:rPr>
+          <w:rFonts w:hint="eastAsia"/>
+          <w:lang w:eastAsia="zh-CN"/>
+        </w:rPr>
+        <w:t xml:space="preserve">to store the pointer using </w:t>
+      </w:r>
+      <w:proofErr w:type="spellStart"/>
+      <w:r>
+        <w:rPr>
+          <w:rFonts w:hint="eastAsia"/>
+          <w:lang w:eastAsia="zh-CN"/>
+        </w:rPr>
+        <w:t>push_back</w:t>
+      </w:r>
+      <w:proofErr w:type="spellEnd"/>
+      <w:r>
+        <w:rPr>
+          <w:rFonts w:hint="eastAsia"/>
+          <w:lang w:eastAsia="zh-CN"/>
+        </w:rPr>
+        <w:t xml:space="preserve"> function.</w:t>
+      </w:r>
+      <w:r>
+        <w:rPr>
+          <w:rFonts w:hint="eastAsia"/>
+          <w:lang w:eastAsia="zh-CN"/>
+        </w:rPr>
+        <w:t xml:space="preserve"> Upon being pushed back</w:t>
+      </w:r>
+      <w:r>
+        <w:rPr>
+          <w:rFonts w:hint="eastAsia"/>
+          <w:lang w:eastAsia="zh-CN"/>
+        </w:rPr>
+        <w:t xml:space="preserve">, the ownership of the underlying linkage is </w:t>
+      </w:r>
+      <w:proofErr w:type="gramStart"/>
+      <w:r>
+        <w:rPr>
+          <w:rFonts w:hint="eastAsia"/>
+          <w:lang w:eastAsia="zh-CN"/>
+        </w:rPr>
+        <w:t>actually transferred</w:t>
+      </w:r>
+      <w:proofErr w:type="gramEnd"/>
+      <w:r>
+        <w:rPr>
+          <w:rFonts w:hint="eastAsia"/>
+          <w:lang w:eastAsia="zh-CN"/>
+        </w:rPr>
+        <w:t xml:space="preserve"> into the con</w:t>
+      </w:r>
+      <w:r>
+        <w:rPr>
+          <w:rFonts w:hint="eastAsia"/>
+          <w:lang w:eastAsia="zh-CN"/>
+        </w:rPr>
+        <w:t xml:space="preserve">tainer, and the pointer becomes a null pointer. </w:t>
+      </w:r>
+      <w:r>
+        <w:rPr>
+          <w:rFonts w:hint="eastAsia"/>
+          <w:lang w:eastAsia="zh-CN"/>
+        </w:rPr>
+        <w:t xml:space="preserve">This is </w:t>
+      </w:r>
+      <w:proofErr w:type="gramStart"/>
+      <w:r>
+        <w:rPr>
+          <w:rFonts w:hint="eastAsia"/>
+          <w:lang w:eastAsia="zh-CN"/>
+        </w:rPr>
+        <w:t>similar to</w:t>
+      </w:r>
+      <w:proofErr w:type="gramEnd"/>
+      <w:r>
+        <w:rPr>
+          <w:rFonts w:hint="eastAsia"/>
+          <w:lang w:eastAsia="zh-CN"/>
+        </w:rPr>
+        <w:t xml:space="preserve"> a deep copy in that the activity of the pointer after this will not change the value of the one being stored into the container.</w:t>
+      </w:r>
+      <w:r>
+        <w:rPr>
+          <w:rFonts w:hint="eastAsia"/>
+          <w:lang w:eastAsia="zh-CN"/>
+        </w:rPr>
+        <w:t xml:space="preserve"> To access the stored value</w:t>
+      </w:r>
+      <w:r>
+        <w:rPr>
+          <w:rFonts w:hint="eastAsia"/>
+          <w:lang w:eastAsia="zh-CN"/>
+        </w:rPr>
+        <w:t xml:space="preserve"> afterwards</w:t>
+      </w:r>
+      <w:r>
+        <w:rPr>
+          <w:rFonts w:hint="eastAsia"/>
+          <w:lang w:eastAsia="zh-CN"/>
+        </w:rPr>
+        <w:t>, an iterator</w:t>
+      </w:r>
+      <w:r>
+        <w:rPr>
+          <w:rFonts w:hint="eastAsia"/>
+          <w:lang w:eastAsia="zh-CN"/>
+        </w:rPr>
+        <w:t xml:space="preserve"> or a search function</w:t>
+      </w:r>
+      <w:r>
+        <w:rPr>
+          <w:rFonts w:hint="eastAsia"/>
+          <w:lang w:eastAsia="zh-CN"/>
+        </w:rPr>
+        <w:t xml:space="preserve"> must be created</w:t>
+      </w:r>
+      <w:r>
+        <w:rPr>
+          <w:rFonts w:hint="eastAsia"/>
+          <w:lang w:eastAsia="zh-CN"/>
+        </w:rPr>
+        <w:t>.</w:t>
+      </w:r>
+      <w:r>
+        <w:rPr>
+          <w:lang w:eastAsia="zh-CN"/>
+        </w:rPr>
+        <w:br/>
+      </w:r>
+      <w:r>
+        <w:rPr>
+          <w:lang w:eastAsia="zh-CN"/>
+        </w:rPr>
+        <w:drawing>
+          <wp:inline distT="0" distB="0" distL="0" distR="0" wp14:anchorId="62BD0F4B" wp14:editId="5C1A5675">
+            <wp:extent cx="5880226" cy="782145"/>
+            <wp:effectExtent l="0" t="0" r="0" b="0"/>
+            <wp:docPr id="726325674" name="图片 1" descr="图表&#10;&#10;中度可信度描述已自动生成"/>
+            <wp:cNvGraphicFramePr>
+              <a:graphicFrameLocks xmlns:a="http://schemas.openxmlformats.org/drawingml/2006/main" noChangeAspect="1"/>
+            </wp:cNvGraphicFramePr>
+            <a:graphic xmlns:a="http://schemas.openxmlformats.org/drawingml/2006/main">
+              <a:graphicData uri="http://schemas.openxmlformats.org/drawingml/2006/picture">
+                <pic:pic xmlns:pic="http://schemas.openxmlformats.org/drawingml/2006/picture">
+                  <pic:nvPicPr>
+                    <pic:cNvPr id="726325674" name="图片 1" descr="图表&#10;&#10;中度可信度描述已自动生成"/>
+                    <pic:cNvPicPr/>
+                  </pic:nvPicPr>
+                  <pic:blipFill>
+                    <a:blip r:embed="rId14"/>
+                    <a:stretch>
+                      <a:fillRect/>
+                    </a:stretch>
+                  </pic:blipFill>
+                  <pic:spPr>
+                    <a:xfrm>
+                      <a:off x="0" y="0"/>
+                      <a:ext cx="5890126" cy="783462"/>
+                    </a:xfrm>
+                    <a:prstGeom prst="rect">
+                      <a:avLst/>
+                    </a:prstGeom>
+                  </pic:spPr>
+                </pic:pic>
+              </a:graphicData>
+            </a:graphic>
+          </wp:inline>
+        </w:drawing>
+      </w:r>
+      <w:r>
+        <w:rPr>
+          <w:lang w:eastAsia="zh-CN"/>
+        </w:rPr>
+        <w:br/>
+      </w:r>
+      <w:r>
+        <w:rPr>
+          <w:rFonts w:hint="eastAsia"/>
+          <w:lang w:eastAsia="zh-CN"/>
+        </w:rPr>
+        <w:t xml:space="preserve"> </w:t>
+      </w:r>
+    </w:p>
+    <w:p>
+      <w:pPr>
+        <w:pStyle w:val="1"/>
+        <w:jc w:val="left"/>
       </w:pPr>
       <w:bookmarkStart w:id="19" w:name="_Toc140089301"/>
       <w:r>
@@ -2930,13 +3467,25 @@
       <w:bookmarkEnd w:id="19"/>
     </w:p>
     <w:p>
-      <w:r>
-        <w:t>Write the conclusion of the project by discussing the issues, solutions and the outcome.</w:t>
+      <w:pPr>
+        <w:jc w:val="left"/>
+      </w:pPr>
+      <w:r>
+        <w:t xml:space="preserve">Write the conclusion of the project by discussing the issues, </w:t>
+      </w:r>
+      <w:proofErr w:type="gramStart"/>
+      <w:r>
+        <w:t>solutions</w:t>
+      </w:r>
+      <w:proofErr w:type="gramEnd"/>
+      <w:r>
+        <w:t xml:space="preserve"> and the outcome.</w:t>
       </w:r>
     </w:p>
     <w:p>
       <w:pPr>
-        <w:pStyle w:val="Heading1"/>
+        <w:pStyle w:val="1"/>
+        <w:jc w:val="left"/>
       </w:pPr>
       <w:bookmarkStart w:id="20" w:name="_Toc140089302"/>
       <w:r>
@@ -2948,6 +3497,9 @@
       </w:r>
     </w:p>
     <w:p>
+      <w:pPr>
+        <w:jc w:val="left"/>
+      </w:pPr>
       <w:r>
         <w:t xml:space="preserve">Image link: </w:t>
       </w:r>
@@ -2957,6 +3509,7 @@
     </w:p>
     <w:p>
       <w:pPr>
+        <w:jc w:val="left"/>
         <w:rPr>
           <w:rFonts w:asciiTheme="minorHAnsi" w:hAnsiTheme="minorHAnsi" w:cstheme="minorBidi"/>
           <w:b/>
@@ -2970,12 +3523,18 @@
         <w:t>SAMPLE REFS:</w:t>
       </w:r>
       <w:r>
+        <w:rPr>
+          <w:rFonts w:eastAsiaTheme="minorHAnsi"/>
+        </w:rPr>
         <w:fldChar w:fldCharType="begin"/>
       </w:r>
       <w:r>
         <w:instrText xml:space="preserve"> BIBLIOGRAPHY  \l 1033 </w:instrText>
       </w:r>
       <w:r>
+        <w:rPr>
+          <w:rFonts w:eastAsiaTheme="minorHAnsi"/>
+        </w:rPr>
         <w:fldChar w:fldCharType="separate"/>
       </w:r>
     </w:p>
@@ -3006,9 +3565,9 @@
           </w:tcPr>
           <w:p>
             <w:pPr>
-              <w:pStyle w:val="Bibliography"/>
-              <w:rPr>
-                <w:rFonts w:eastAsiaTheme="minorEastAsia"/>
+              <w:pStyle w:val="af0"/>
+              <w:jc w:val="left"/>
+              <w:rPr>
                 <w:noProof/>
               </w:rPr>
             </w:pPr>
@@ -3027,9 +3586,9 @@
           </w:tcPr>
           <w:p>
             <w:pPr>
-              <w:pStyle w:val="Bibliography"/>
-              <w:rPr>
-                <w:rFonts w:eastAsiaTheme="minorEastAsia"/>
+              <w:pStyle w:val="af0"/>
+              <w:jc w:val="left"/>
+              <w:rPr>
                 <w:noProof/>
               </w:rPr>
             </w:pPr>
@@ -3053,9 +3612,9 @@
           </w:tcPr>
           <w:p>
             <w:pPr>
-              <w:pStyle w:val="Bibliography"/>
-              <w:rPr>
-                <w:rFonts w:eastAsiaTheme="minorEastAsia"/>
+              <w:pStyle w:val="af0"/>
+              <w:jc w:val="left"/>
+              <w:rPr>
                 <w:noProof/>
               </w:rPr>
             </w:pPr>
@@ -3074,9 +3633,9 @@
           </w:tcPr>
           <w:p>
             <w:pPr>
-              <w:pStyle w:val="Bibliography"/>
-              <w:rPr>
-                <w:rFonts w:eastAsiaTheme="minorEastAsia"/>
+              <w:pStyle w:val="af0"/>
+              <w:jc w:val="left"/>
+              <w:rPr>
                 <w:noProof/>
               </w:rPr>
             </w:pPr>
@@ -3100,9 +3659,9 @@
           </w:tcPr>
           <w:p>
             <w:pPr>
-              <w:pStyle w:val="Bibliography"/>
-              <w:rPr>
-                <w:rFonts w:eastAsiaTheme="minorEastAsia"/>
+              <w:pStyle w:val="af0"/>
+              <w:jc w:val="left"/>
+              <w:rPr>
                 <w:noProof/>
               </w:rPr>
             </w:pPr>
@@ -3121,9 +3680,9 @@
           </w:tcPr>
           <w:p>
             <w:pPr>
-              <w:pStyle w:val="Bibliography"/>
-              <w:rPr>
-                <w:rFonts w:eastAsiaTheme="minorEastAsia"/>
+              <w:pStyle w:val="af0"/>
+              <w:jc w:val="left"/>
+              <w:rPr>
                 <w:noProof/>
               </w:rPr>
             </w:pPr>
@@ -3131,7 +3690,14 @@
               <w:rPr>
                 <w:noProof/>
               </w:rPr>
-              <w:t>J. Bell, "Underwater Archaeological Survey Report Template: A Sample Document for Generating Consistent Professional Reports," Underwater Archaeological Society of Chicago, Chicago, 2012.</w:t>
+              <w:t xml:space="preserve">J. Bell, "Underwater Archaeological Survey Report Template: A Sample Document for </w:t>
+            </w:r>
+            <w:r>
+              <w:rPr>
+                <w:noProof/>
+              </w:rPr>
+              <w:lastRenderedPageBreak/>
+              <w:t>Generating Consistent Professional Reports," Underwater Archaeological Society of Chicago, Chicago, 2012.</w:t>
             </w:r>
           </w:p>
         </w:tc>
@@ -3147,9 +3713,9 @@
           </w:tcPr>
           <w:p>
             <w:pPr>
-              <w:pStyle w:val="Bibliography"/>
-              <w:rPr>
-                <w:rFonts w:eastAsiaTheme="minorEastAsia"/>
+              <w:pStyle w:val="af0"/>
+              <w:jc w:val="left"/>
+              <w:rPr>
                 <w:noProof/>
               </w:rPr>
             </w:pPr>
@@ -3157,6 +3723,7 @@
               <w:rPr>
                 <w:noProof/>
               </w:rPr>
+              <w:lastRenderedPageBreak/>
               <w:t xml:space="preserve">[4] </w:t>
             </w:r>
           </w:p>
@@ -3168,9 +3735,9 @@
           </w:tcPr>
           <w:p>
             <w:pPr>
-              <w:pStyle w:val="Bibliography"/>
-              <w:rPr>
-                <w:rFonts w:eastAsiaTheme="minorEastAsia"/>
+              <w:pStyle w:val="af0"/>
+              <w:jc w:val="left"/>
+              <w:rPr>
                 <w:noProof/>
               </w:rPr>
             </w:pPr>
@@ -3186,19 +3753,24 @@
     </w:tbl>
     <w:p>
       <w:pPr>
-        <w:pStyle w:val="Heading1"/>
+        <w:pStyle w:val="1"/>
         <w:numPr>
           <w:ilvl w:val="0"/>
           <w:numId w:val="0"/>
         </w:numPr>
+        <w:jc w:val="left"/>
       </w:pPr>
       <w:r>
         <w:fldChar w:fldCharType="end"/>
       </w:r>
     </w:p>
-    <w:p/>
+    <w:p>
+      <w:pPr>
+        <w:jc w:val="left"/>
+      </w:pPr>
+    </w:p>
     <w:sectPr>
-      <w:footerReference w:type="default" r:id="rId10"/>
+      <w:footerReference w:type="default" r:id="rId15"/>
       <w:type w:val="continuous"/>
       <w:pgSz w:w="12240" w:h="15840"/>
       <w:pgMar w:top="1440" w:right="1440" w:bottom="1080" w:left="1440" w:header="720" w:footer="720" w:gutter="0"/>
@@ -3210,7 +3782,7 @@
 </file>
 
 <file path=word/endnotes.xml><?xml version="1.0" encoding="utf-8"?>
-<w:endnotes xmlns:wpc="http://schemas.microsoft.com/office/word/2010/wordprocessingCanvas" xmlns:cx="http://schemas.microsoft.com/office/drawing/2014/chartex" xmlns:cx1="http://schemas.microsoft.com/office/drawing/2015/9/8/chartex" xmlns:cx2="http://schemas.microsoft.com/office/drawing/2015/10/21/chartex" xmlns:cx3="http://schemas.microsoft.com/office/drawing/2016/5/9/chartex" xmlns:cx4="http://schemas.microsoft.com/office/drawing/2016/5/10/chartex" xmlns:cx5="http://schemas.microsoft.com/office/drawing/2016/5/11/chartex" xmlns:cx6="http://schemas.microsoft.com/office/drawing/2016/5/12/chartex" xmlns:cx7="http://schemas.microsoft.com/office/drawing/2016/5/13/chartex" xmlns:cx8="http://schemas.microsoft.com/office/drawing/2016/5/14/chartex" xmlns:mc="http://schemas.openxmlformats.org/markup-compatibility/2006" xmlns:aink="http://schemas.microsoft.com/office/drawing/2016/ink" xmlns:am3d="http://schemas.microsoft.com/office/drawing/2017/model3d" xmlns:o="urn:schemas-microsoft-com:office:office" xmlns:oel="http://schemas.microsoft.com/office/2019/extlst" xmlns:r="http://schemas.openxmlformats.org/officeDocument/2006/relationships" xmlns:m="http://schemas.openxmlformats.org/officeDocument/2006/math" xmlns:v="urn:schemas-microsoft-com:vml" xmlns:wp14="http://schemas.microsoft.com/office/word/2010/wordprocessingDrawing" xmlns:wp="http://schemas.openxmlformats.org/drawingml/2006/wordprocessingDrawing" xmlns:w10="urn:schemas-microsoft-com:office:word" xmlns:w="http://schemas.openxmlformats.org/wordprocessingml/2006/main" xmlns:w14="http://schemas.microsoft.com/office/word/2010/wordml" xmlns:w15="http://schemas.microsoft.com/office/word/2012/wordml" xmlns:w16cex="http://schemas.microsoft.com/office/word/2018/wordml/cex" xmlns:w16cid="http://schemas.microsoft.com/office/word/2016/wordml/cid" xmlns:w16="http://schemas.microsoft.com/office/word/2018/wordml" xmlns:w16sdtdh="http://schemas.microsoft.com/office/word/2020/wordml/sdtdatahash" xmlns:w16se="http://schemas.microsoft.com/office/word/2015/wordml/symex" xmlns:wpg="http://schemas.microsoft.com/office/word/2010/wordprocessingGroup" xmlns:wpi="http://schemas.microsoft.com/office/word/2010/wordprocessingInk" xmlns:wne="http://schemas.microsoft.com/office/word/2006/wordml" xmlns:wps="http://schemas.microsoft.com/office/word/2010/wordprocessingShape" mc:Ignorable="w14 w15 w16se w16cid w16 w16cex w16sdtdh wp14">
+<w:endnotes xmlns:wpc="http://schemas.microsoft.com/office/word/2010/wordprocessingCanvas" xmlns:cx="http://schemas.microsoft.com/office/drawing/2014/chartex" xmlns:cx1="http://schemas.microsoft.com/office/drawing/2015/9/8/chartex" xmlns:cx2="http://schemas.microsoft.com/office/drawing/2015/10/21/chartex" xmlns:cx3="http://schemas.microsoft.com/office/drawing/2016/5/9/chartex" xmlns:cx4="http://schemas.microsoft.com/office/drawing/2016/5/10/chartex" xmlns:cx5="http://schemas.microsoft.com/office/drawing/2016/5/11/chartex" xmlns:cx6="http://schemas.microsoft.com/office/drawing/2016/5/12/chartex" xmlns:cx7="http://schemas.microsoft.com/office/drawing/2016/5/13/chartex" xmlns:cx8="http://schemas.microsoft.com/office/drawing/2016/5/14/chartex" xmlns:mc="http://schemas.openxmlformats.org/markup-compatibility/2006" xmlns:aink="http://schemas.microsoft.com/office/drawing/2016/ink" xmlns:am3d="http://schemas.microsoft.com/office/drawing/2017/model3d" xmlns:o="urn:schemas-microsoft-com:office:office" xmlns:oel="http://schemas.microsoft.com/office/2019/extlst" xmlns:r="http://schemas.openxmlformats.org/officeDocument/2006/relationships" xmlns:m="http://schemas.openxmlformats.org/officeDocument/2006/math" xmlns:v="urn:schemas-microsoft-com:vml" xmlns:wp14="http://schemas.microsoft.com/office/word/2010/wordprocessingDrawing" xmlns:wp="http://schemas.openxmlformats.org/drawingml/2006/wordprocessingDrawing" xmlns:w10="urn:schemas-microsoft-com:office:word" xmlns:w="http://schemas.openxmlformats.org/wordprocessingml/2006/main" xmlns:w14="http://schemas.microsoft.com/office/word/2010/wordml" xmlns:w15="http://schemas.microsoft.com/office/word/2012/wordml" xmlns:w16cex="http://schemas.microsoft.com/office/word/2018/wordml/cex" xmlns:w16cid="http://schemas.microsoft.com/office/word/2016/wordml/cid" xmlns:w16="http://schemas.microsoft.com/office/word/2018/wordml" xmlns:w16du="http://schemas.microsoft.com/office/word/2023/wordml/word16du" xmlns:w16sdtdh="http://schemas.microsoft.com/office/word/2020/wordml/sdtdatahash" xmlns:w16se="http://schemas.microsoft.com/office/word/2015/wordml/symex" xmlns:wpg="http://schemas.microsoft.com/office/word/2010/wordprocessingGroup" xmlns:wpi="http://schemas.microsoft.com/office/word/2010/wordprocessingInk" xmlns:wne="http://schemas.microsoft.com/office/word/2006/wordml" xmlns:wps="http://schemas.microsoft.com/office/word/2010/wordprocessingShape" mc:Ignorable="w14 w15 w16se w16cid w16 w16cex w16sdtdh w16du wp14">
   <w:endnote w:type="separator" w:id="-1">
     <w:p>
       <w:pPr>
@@ -3235,7 +3807,7 @@
 </file>
 
 <file path=word/footer1.xml><?xml version="1.0" encoding="utf-8"?>
-<w:ftr xmlns:wpc="http://schemas.microsoft.com/office/word/2010/wordprocessingCanvas" xmlns:cx="http://schemas.microsoft.com/office/drawing/2014/chartex" xmlns:cx1="http://schemas.microsoft.com/office/drawing/2015/9/8/chartex" xmlns:cx2="http://schemas.microsoft.com/office/drawing/2015/10/21/chartex" xmlns:cx3="http://schemas.microsoft.com/office/drawing/2016/5/9/chartex" xmlns:cx4="http://schemas.microsoft.com/office/drawing/2016/5/10/chartex" xmlns:cx5="http://schemas.microsoft.com/office/drawing/2016/5/11/chartex" xmlns:cx6="http://schemas.microsoft.com/office/drawing/2016/5/12/chartex" xmlns:cx7="http://schemas.microsoft.com/office/drawing/2016/5/13/chartex" xmlns:cx8="http://schemas.microsoft.com/office/drawing/2016/5/14/chartex" xmlns:mc="http://schemas.openxmlformats.org/markup-compatibility/2006" xmlns:aink="http://schemas.microsoft.com/office/drawing/2016/ink" xmlns:am3d="http://schemas.microsoft.com/office/drawing/2017/model3d" xmlns:o="urn:schemas-microsoft-com:office:office" xmlns:oel="http://schemas.microsoft.com/office/2019/extlst" xmlns:r="http://schemas.openxmlformats.org/officeDocument/2006/relationships" xmlns:m="http://schemas.openxmlformats.org/officeDocument/2006/math" xmlns:v="urn:schemas-microsoft-com:vml" xmlns:wp14="http://schemas.microsoft.com/office/word/2010/wordprocessingDrawing" xmlns:wp="http://schemas.openxmlformats.org/drawingml/2006/wordprocessingDrawing" xmlns:w10="urn:schemas-microsoft-com:office:word" xmlns:w="http://schemas.openxmlformats.org/wordprocessingml/2006/main" xmlns:w14="http://schemas.microsoft.com/office/word/2010/wordml" xmlns:w15="http://schemas.microsoft.com/office/word/2012/wordml" xmlns:w16cex="http://schemas.microsoft.com/office/word/2018/wordml/cex" xmlns:w16cid="http://schemas.microsoft.com/office/word/2016/wordml/cid" xmlns:w16="http://schemas.microsoft.com/office/word/2018/wordml" xmlns:w16sdtdh="http://schemas.microsoft.com/office/word/2020/wordml/sdtdatahash" xmlns:w16se="http://schemas.microsoft.com/office/word/2015/wordml/symex" xmlns:wpg="http://schemas.microsoft.com/office/word/2010/wordprocessingGroup" xmlns:wpi="http://schemas.microsoft.com/office/word/2010/wordprocessingInk" xmlns:wne="http://schemas.microsoft.com/office/word/2006/wordml" xmlns:wps="http://schemas.microsoft.com/office/word/2010/wordprocessingShape" mc:Ignorable="w14 w15 w16se w16cid w16 w16cex w16sdtdh wp14">
+<w:ftr xmlns:wpc="http://schemas.microsoft.com/office/word/2010/wordprocessingCanvas" xmlns:cx="http://schemas.microsoft.com/office/drawing/2014/chartex" xmlns:cx1="http://schemas.microsoft.com/office/drawing/2015/9/8/chartex" xmlns:cx2="http://schemas.microsoft.com/office/drawing/2015/10/21/chartex" xmlns:cx3="http://schemas.microsoft.com/office/drawing/2016/5/9/chartex" xmlns:cx4="http://schemas.microsoft.com/office/drawing/2016/5/10/chartex" xmlns:cx5="http://schemas.microsoft.com/office/drawing/2016/5/11/chartex" xmlns:cx6="http://schemas.microsoft.com/office/drawing/2016/5/12/chartex" xmlns:cx7="http://schemas.microsoft.com/office/drawing/2016/5/13/chartex" xmlns:cx8="http://schemas.microsoft.com/office/drawing/2016/5/14/chartex" xmlns:mc="http://schemas.openxmlformats.org/markup-compatibility/2006" xmlns:aink="http://schemas.microsoft.com/office/drawing/2016/ink" xmlns:am3d="http://schemas.microsoft.com/office/drawing/2017/model3d" xmlns:o="urn:schemas-microsoft-com:office:office" xmlns:oel="http://schemas.microsoft.com/office/2019/extlst" xmlns:r="http://schemas.openxmlformats.org/officeDocument/2006/relationships" xmlns:m="http://schemas.openxmlformats.org/officeDocument/2006/math" xmlns:v="urn:schemas-microsoft-com:vml" xmlns:wp14="http://schemas.microsoft.com/office/word/2010/wordprocessingDrawing" xmlns:wp="http://schemas.openxmlformats.org/drawingml/2006/wordprocessingDrawing" xmlns:w10="urn:schemas-microsoft-com:office:word" xmlns:w="http://schemas.openxmlformats.org/wordprocessingml/2006/main" xmlns:w14="http://schemas.microsoft.com/office/word/2010/wordml" xmlns:w15="http://schemas.microsoft.com/office/word/2012/wordml" xmlns:w16cex="http://schemas.microsoft.com/office/word/2018/wordml/cex" xmlns:w16cid="http://schemas.microsoft.com/office/word/2016/wordml/cid" xmlns:w16="http://schemas.microsoft.com/office/word/2018/wordml" xmlns:w16du="http://schemas.microsoft.com/office/word/2023/wordml/word16du" xmlns:w16sdtdh="http://schemas.microsoft.com/office/word/2020/wordml/sdtdatahash" xmlns:w16se="http://schemas.microsoft.com/office/word/2015/wordml/symex" xmlns:wpg="http://schemas.microsoft.com/office/word/2010/wordprocessingGroup" xmlns:wpi="http://schemas.microsoft.com/office/word/2010/wordprocessingInk" xmlns:wne="http://schemas.microsoft.com/office/word/2006/wordml" xmlns:wps="http://schemas.microsoft.com/office/word/2010/wordprocessingShape" mc:Ignorable="w14 w15 w16se w16cid w16 w16cex w16sdtdh w16du wp14">
   <w:sdt>
     <w:sdtPr>
       <w:id w:val="82720163"/>
@@ -3248,7 +3820,7 @@
     <w:sdtContent>
       <w:p>
         <w:pPr>
-          <w:pStyle w:val="Footer"/>
+          <w:pStyle w:val="ae"/>
           <w:jc w:val="center"/>
         </w:pPr>
         <w:r>
@@ -3277,14 +3849,14 @@
   </w:sdt>
   <w:p>
     <w:pPr>
-      <w:pStyle w:val="Footer"/>
+      <w:pStyle w:val="ae"/>
     </w:pPr>
   </w:p>
 </w:ftr>
 </file>
 
 <file path=word/footnotes.xml><?xml version="1.0" encoding="utf-8"?>
-<w:footnotes xmlns:wpc="http://schemas.microsoft.com/office/word/2010/wordprocessingCanvas" xmlns:cx="http://schemas.microsoft.com/office/drawing/2014/chartex" xmlns:cx1="http://schemas.microsoft.com/office/drawing/2015/9/8/chartex" xmlns:cx2="http://schemas.microsoft.com/office/drawing/2015/10/21/chartex" xmlns:cx3="http://schemas.microsoft.com/office/drawing/2016/5/9/chartex" xmlns:cx4="http://schemas.microsoft.com/office/drawing/2016/5/10/chartex" xmlns:cx5="http://schemas.microsoft.com/office/drawing/2016/5/11/chartex" xmlns:cx6="http://schemas.microsoft.com/office/drawing/2016/5/12/chartex" xmlns:cx7="http://schemas.microsoft.com/office/drawing/2016/5/13/chartex" xmlns:cx8="http://schemas.microsoft.com/office/drawing/2016/5/14/chartex" xmlns:mc="http://schemas.openxmlformats.org/markup-compatibility/2006" xmlns:aink="http://schemas.microsoft.com/office/drawing/2016/ink" xmlns:am3d="http://schemas.microsoft.com/office/drawing/2017/model3d" xmlns:o="urn:schemas-microsoft-com:office:office" xmlns:oel="http://schemas.microsoft.com/office/2019/extlst" xmlns:r="http://schemas.openxmlformats.org/officeDocument/2006/relationships" xmlns:m="http://schemas.openxmlformats.org/officeDocument/2006/math" xmlns:v="urn:schemas-microsoft-com:vml" xmlns:wp14="http://schemas.microsoft.com/office/word/2010/wordprocessingDrawing" xmlns:wp="http://schemas.openxmlformats.org/drawingml/2006/wordprocessingDrawing" xmlns:w10="urn:schemas-microsoft-com:office:word" xmlns:w="http://schemas.openxmlformats.org/wordprocessingml/2006/main" xmlns:w14="http://schemas.microsoft.com/office/word/2010/wordml" xmlns:w15="http://schemas.microsoft.com/office/word/2012/wordml" xmlns:w16cex="http://schemas.microsoft.com/office/word/2018/wordml/cex" xmlns:w16cid="http://schemas.microsoft.com/office/word/2016/wordml/cid" xmlns:w16="http://schemas.microsoft.com/office/word/2018/wordml" xmlns:w16sdtdh="http://schemas.microsoft.com/office/word/2020/wordml/sdtdatahash" xmlns:w16se="http://schemas.microsoft.com/office/word/2015/wordml/symex" xmlns:wpg="http://schemas.microsoft.com/office/word/2010/wordprocessingGroup" xmlns:wpi="http://schemas.microsoft.com/office/word/2010/wordprocessingInk" xmlns:wne="http://schemas.microsoft.com/office/word/2006/wordml" xmlns:wps="http://schemas.microsoft.com/office/word/2010/wordprocessingShape" mc:Ignorable="w14 w15 w16se w16cid w16 w16cex w16sdtdh wp14">
+<w:footnotes xmlns:wpc="http://schemas.microsoft.com/office/word/2010/wordprocessingCanvas" xmlns:cx="http://schemas.microsoft.com/office/drawing/2014/chartex" xmlns:cx1="http://schemas.microsoft.com/office/drawing/2015/9/8/chartex" xmlns:cx2="http://schemas.microsoft.com/office/drawing/2015/10/21/chartex" xmlns:cx3="http://schemas.microsoft.com/office/drawing/2016/5/9/chartex" xmlns:cx4="http://schemas.microsoft.com/office/drawing/2016/5/10/chartex" xmlns:cx5="http://schemas.microsoft.com/office/drawing/2016/5/11/chartex" xmlns:cx6="http://schemas.microsoft.com/office/drawing/2016/5/12/chartex" xmlns:cx7="http://schemas.microsoft.com/office/drawing/2016/5/13/chartex" xmlns:cx8="http://schemas.microsoft.com/office/drawing/2016/5/14/chartex" xmlns:mc="http://schemas.openxmlformats.org/markup-compatibility/2006" xmlns:aink="http://schemas.microsoft.com/office/drawing/2016/ink" xmlns:am3d="http://schemas.microsoft.com/office/drawing/2017/model3d" xmlns:o="urn:schemas-microsoft-com:office:office" xmlns:oel="http://schemas.microsoft.com/office/2019/extlst" xmlns:r="http://schemas.openxmlformats.org/officeDocument/2006/relationships" xmlns:m="http://schemas.openxmlformats.org/officeDocument/2006/math" xmlns:v="urn:schemas-microsoft-com:vml" xmlns:wp14="http://schemas.microsoft.com/office/word/2010/wordprocessingDrawing" xmlns:wp="http://schemas.openxmlformats.org/drawingml/2006/wordprocessingDrawing" xmlns:w10="urn:schemas-microsoft-com:office:word" xmlns:w="http://schemas.openxmlformats.org/wordprocessingml/2006/main" xmlns:w14="http://schemas.microsoft.com/office/word/2010/wordml" xmlns:w15="http://schemas.microsoft.com/office/word/2012/wordml" xmlns:w16cex="http://schemas.microsoft.com/office/word/2018/wordml/cex" xmlns:w16cid="http://schemas.microsoft.com/office/word/2016/wordml/cid" xmlns:w16="http://schemas.microsoft.com/office/word/2018/wordml" xmlns:w16du="http://schemas.microsoft.com/office/word/2023/wordml/word16du" xmlns:w16sdtdh="http://schemas.microsoft.com/office/word/2020/wordml/sdtdatahash" xmlns:w16se="http://schemas.microsoft.com/office/word/2015/wordml/symex" xmlns:wpg="http://schemas.microsoft.com/office/word/2010/wordprocessingGroup" xmlns:wpi="http://schemas.microsoft.com/office/word/2010/wordprocessingInk" xmlns:wne="http://schemas.microsoft.com/office/word/2006/wordml" xmlns:wps="http://schemas.microsoft.com/office/word/2010/wordprocessingShape" mc:Ignorable="w14 w15 w16se w16cid w16 w16cex w16sdtdh w16du wp14">
   <w:footnote w:type="separator" w:id="-1">
     <w:p>
       <w:pPr>
@@ -3309,7 +3881,7 @@
 </file>
 
 <file path=word/numbering.xml><?xml version="1.0" encoding="utf-8"?>
-<w:numbering xmlns:wpc="http://schemas.microsoft.com/office/word/2010/wordprocessingCanvas" xmlns:cx="http://schemas.microsoft.com/office/drawing/2014/chartex" xmlns:cx1="http://schemas.microsoft.com/office/drawing/2015/9/8/chartex" xmlns:cx2="http://schemas.microsoft.com/office/drawing/2015/10/21/chartex" xmlns:cx3="http://schemas.microsoft.com/office/drawing/2016/5/9/chartex" xmlns:cx4="http://schemas.microsoft.com/office/drawing/2016/5/10/chartex" xmlns:cx5="http://schemas.microsoft.com/office/drawing/2016/5/11/chartex" xmlns:cx6="http://schemas.microsoft.com/office/drawing/2016/5/12/chartex" xmlns:cx7="http://schemas.microsoft.com/office/drawing/2016/5/13/chartex" xmlns:cx8="http://schemas.microsoft.com/office/drawing/2016/5/14/chartex" xmlns:mc="http://schemas.openxmlformats.org/markup-compatibility/2006" xmlns:aink="http://schemas.microsoft.com/office/drawing/2016/ink" xmlns:am3d="http://schemas.microsoft.com/office/drawing/2017/model3d" xmlns:o="urn:schemas-microsoft-com:office:office" xmlns:oel="http://schemas.microsoft.com/office/2019/extlst" xmlns:r="http://schemas.openxmlformats.org/officeDocument/2006/relationships" xmlns:m="http://schemas.openxmlformats.org/officeDocument/2006/math" xmlns:v="urn:schemas-microsoft-com:vml" xmlns:wp14="http://schemas.microsoft.com/office/word/2010/wordprocessingDrawing" xmlns:wp="http://schemas.openxmlformats.org/drawingml/2006/wordprocessingDrawing" xmlns:w10="urn:schemas-microsoft-com:office:word" xmlns:w="http://schemas.openxmlformats.org/wordprocessingml/2006/main" xmlns:w14="http://schemas.microsoft.com/office/word/2010/wordml" xmlns:w15="http://schemas.microsoft.com/office/word/2012/wordml" xmlns:w16cex="http://schemas.microsoft.com/office/word/2018/wordml/cex" xmlns:w16cid="http://schemas.microsoft.com/office/word/2016/wordml/cid" xmlns:w16="http://schemas.microsoft.com/office/word/2018/wordml" xmlns:w16sdtdh="http://schemas.microsoft.com/office/word/2020/wordml/sdtdatahash" xmlns:w16se="http://schemas.microsoft.com/office/word/2015/wordml/symex" xmlns:wpg="http://schemas.microsoft.com/office/word/2010/wordprocessingGroup" xmlns:wpi="http://schemas.microsoft.com/office/word/2010/wordprocessingInk" xmlns:wne="http://schemas.microsoft.com/office/word/2006/wordml" xmlns:wps="http://schemas.microsoft.com/office/word/2010/wordprocessingShape" mc:Ignorable="w14 w15 w16se w16cid w16 w16cex w16sdtdh wp14">
+<w:numbering xmlns:wpc="http://schemas.microsoft.com/office/word/2010/wordprocessingCanvas" xmlns:cx="http://schemas.microsoft.com/office/drawing/2014/chartex" xmlns:cx1="http://schemas.microsoft.com/office/drawing/2015/9/8/chartex" xmlns:cx2="http://schemas.microsoft.com/office/drawing/2015/10/21/chartex" xmlns:cx3="http://schemas.microsoft.com/office/drawing/2016/5/9/chartex" xmlns:cx4="http://schemas.microsoft.com/office/drawing/2016/5/10/chartex" xmlns:cx5="http://schemas.microsoft.com/office/drawing/2016/5/11/chartex" xmlns:cx6="http://schemas.microsoft.com/office/drawing/2016/5/12/chartex" xmlns:cx7="http://schemas.microsoft.com/office/drawing/2016/5/13/chartex" xmlns:cx8="http://schemas.microsoft.com/office/drawing/2016/5/14/chartex" xmlns:mc="http://schemas.openxmlformats.org/markup-compatibility/2006" xmlns:aink="http://schemas.microsoft.com/office/drawing/2016/ink" xmlns:am3d="http://schemas.microsoft.com/office/drawing/2017/model3d" xmlns:o="urn:schemas-microsoft-com:office:office" xmlns:oel="http://schemas.microsoft.com/office/2019/extlst" xmlns:r="http://schemas.openxmlformats.org/officeDocument/2006/relationships" xmlns:m="http://schemas.openxmlformats.org/officeDocument/2006/math" xmlns:v="urn:schemas-microsoft-com:vml" xmlns:wp14="http://schemas.microsoft.com/office/word/2010/wordprocessingDrawing" xmlns:wp="http://schemas.openxmlformats.org/drawingml/2006/wordprocessingDrawing" xmlns:w10="urn:schemas-microsoft-com:office:word" xmlns:w="http://schemas.openxmlformats.org/wordprocessingml/2006/main" xmlns:w14="http://schemas.microsoft.com/office/word/2010/wordml" xmlns:w15="http://schemas.microsoft.com/office/word/2012/wordml" xmlns:w16cex="http://schemas.microsoft.com/office/word/2018/wordml/cex" xmlns:w16cid="http://schemas.microsoft.com/office/word/2016/wordml/cid" xmlns:w16="http://schemas.microsoft.com/office/word/2018/wordml" xmlns:w16du="http://schemas.microsoft.com/office/word/2023/wordml/word16du" xmlns:w16sdtdh="http://schemas.microsoft.com/office/word/2020/wordml/sdtdatahash" xmlns:w16se="http://schemas.microsoft.com/office/word/2015/wordml/symex" xmlns:wpg="http://schemas.microsoft.com/office/word/2010/wordprocessingGroup" xmlns:wpi="http://schemas.microsoft.com/office/word/2010/wordprocessingInk" xmlns:wne="http://schemas.microsoft.com/office/word/2006/wordml" xmlns:wps="http://schemas.microsoft.com/office/word/2010/wordprocessingShape" mc:Ignorable="w14 w15 w16se w16cid w16 w16cex w16sdtdh w16du wp14">
   <w:abstractNum w:abstractNumId="0" w15:restartNumberingAfterBreak="0">
     <w:nsid w:val="17764BE1"/>
     <w:multiLevelType w:val="hybridMultilevel"/>
@@ -3662,7 +4234,7 @@
     <w:lvl w:ilvl="0">
       <w:start w:val="1"/>
       <w:numFmt w:val="upperRoman"/>
-      <w:pStyle w:val="Heading1"/>
+      <w:pStyle w:val="1"/>
       <w:lvlText w:val="%1"/>
       <w:lvlJc w:val="left"/>
       <w:pPr>
@@ -3676,7 +4248,7 @@
       <w:start w:val="1"/>
       <w:numFmt w:val="decimal"/>
       <w:lvlRestart w:val="0"/>
-      <w:pStyle w:val="Heading2"/>
+      <w:pStyle w:val="2"/>
       <w:lvlText w:val="%2"/>
       <w:lvlJc w:val="left"/>
       <w:pPr>
@@ -3689,7 +4261,7 @@
     <w:lvl w:ilvl="2">
       <w:start w:val="1"/>
       <w:numFmt w:val="lowerLetter"/>
-      <w:pStyle w:val="Heading3"/>
+      <w:pStyle w:val="3"/>
       <w:lvlText w:val="%2%3"/>
       <w:lvlJc w:val="left"/>
       <w:pPr>
@@ -5482,11 +6054,11 @@
 </file>
 
 <file path=word/styles.xml><?xml version="1.0" encoding="utf-8"?>
-<w:styles xmlns:mc="http://schemas.openxmlformats.org/markup-compatibility/2006" xmlns:r="http://schemas.openxmlformats.org/officeDocument/2006/relationships" xmlns:w="http://schemas.openxmlformats.org/wordprocessingml/2006/main" xmlns:w14="http://schemas.microsoft.com/office/word/2010/wordml" xmlns:w15="http://schemas.microsoft.com/office/word/2012/wordml" xmlns:w16cex="http://schemas.microsoft.com/office/word/2018/wordml/cex" xmlns:w16cid="http://schemas.microsoft.com/office/word/2016/wordml/cid" xmlns:w16="http://schemas.microsoft.com/office/word/2018/wordml" xmlns:w16sdtdh="http://schemas.microsoft.com/office/word/2020/wordml/sdtdatahash" xmlns:w16se="http://schemas.microsoft.com/office/word/2015/wordml/symex" mc:Ignorable="w14 w15 w16se w16cid w16 w16cex w16sdtdh">
+<w:styles xmlns:mc="http://schemas.openxmlformats.org/markup-compatibility/2006" xmlns:r="http://schemas.openxmlformats.org/officeDocument/2006/relationships" xmlns:w="http://schemas.openxmlformats.org/wordprocessingml/2006/main" xmlns:w14="http://schemas.microsoft.com/office/word/2010/wordml" xmlns:w15="http://schemas.microsoft.com/office/word/2012/wordml" xmlns:w16cex="http://schemas.microsoft.com/office/word/2018/wordml/cex" xmlns:w16cid="http://schemas.microsoft.com/office/word/2016/wordml/cid" xmlns:w16="http://schemas.microsoft.com/office/word/2018/wordml" xmlns:w16du="http://schemas.microsoft.com/office/word/2023/wordml/word16du" xmlns:w16sdtdh="http://schemas.microsoft.com/office/word/2020/wordml/sdtdatahash" xmlns:w16se="http://schemas.microsoft.com/office/word/2015/wordml/symex" mc:Ignorable="w14 w15 w16se w16cid w16 w16cex w16sdtdh w16du">
   <w:docDefaults>
     <w:rPrDefault>
       <w:rPr>
-        <w:rFonts w:asciiTheme="minorHAnsi" w:eastAsiaTheme="minorHAnsi" w:hAnsiTheme="minorHAnsi" w:cstheme="minorBidi"/>
+        <w:rFonts w:asciiTheme="minorHAnsi" w:eastAsiaTheme="minorEastAsia" w:hAnsiTheme="minorHAnsi" w:cstheme="minorBidi"/>
         <w:sz w:val="22"/>
         <w:szCs w:val="22"/>
         <w:lang w:val="en-US" w:eastAsia="en-US" w:bidi="ar-SA"/>
@@ -5876,7 +6448,7 @@
     <w:lsdException w:name="Unresolved Mention" w:semiHidden="1" w:unhideWhenUsed="1"/>
     <w:lsdException w:name="Smart Link" w:semiHidden="1" w:unhideWhenUsed="1"/>
   </w:latentStyles>
-  <w:style w:type="paragraph" w:default="1" w:styleId="Normal">
+  <w:style w:type="paragraph" w:default="1" w:styleId="a">
     <w:name w:val="Normal"/>
     <w:qFormat/>
     <w:rsid w:val="00CA511C"/>
@@ -5890,11 +6462,11 @@
       <w:szCs w:val="24"/>
     </w:rPr>
   </w:style>
-  <w:style w:type="paragraph" w:styleId="Heading1">
+  <w:style w:type="paragraph" w:styleId="1">
     <w:name w:val="heading 1"/>
-    <w:basedOn w:val="Normal"/>
-    <w:next w:val="Normal"/>
-    <w:link w:val="Heading1Char"/>
+    <w:basedOn w:val="a"/>
+    <w:next w:val="a"/>
+    <w:link w:val="10"/>
     <w:uiPriority w:val="9"/>
     <w:qFormat/>
     <w:rsid w:val="009E219C"/>
@@ -5915,11 +6487,11 @@
       <w:szCs w:val="28"/>
     </w:rPr>
   </w:style>
-  <w:style w:type="paragraph" w:styleId="Heading2">
+  <w:style w:type="paragraph" w:styleId="2">
     <w:name w:val="heading 2"/>
-    <w:basedOn w:val="Normal"/>
+    <w:basedOn w:val="a"/>
     <w:next w:val="Level2Text"/>
-    <w:link w:val="Heading2Char"/>
+    <w:link w:val="20"/>
     <w:uiPriority w:val="9"/>
     <w:unhideWhenUsed/>
     <w:qFormat/>
@@ -5942,11 +6514,11 @@
       <w:szCs w:val="26"/>
     </w:rPr>
   </w:style>
-  <w:style w:type="paragraph" w:styleId="Heading3">
+  <w:style w:type="paragraph" w:styleId="3">
     <w:name w:val="heading 3"/>
-    <w:basedOn w:val="Normal"/>
+    <w:basedOn w:val="a"/>
     <w:next w:val="Level3Text"/>
-    <w:link w:val="Heading3Char"/>
+    <w:link w:val="30"/>
     <w:uiPriority w:val="9"/>
     <w:unhideWhenUsed/>
     <w:qFormat/>
@@ -5967,11 +6539,11 @@
       <w:bCs/>
     </w:rPr>
   </w:style>
-  <w:style w:type="paragraph" w:styleId="Heading4">
+  <w:style w:type="paragraph" w:styleId="4">
     <w:name w:val="heading 4"/>
-    <w:basedOn w:val="Normal"/>
-    <w:next w:val="Normal"/>
-    <w:link w:val="Heading4Char"/>
+    <w:basedOn w:val="a"/>
+    <w:next w:val="a"/>
+    <w:link w:val="40"/>
     <w:uiPriority w:val="9"/>
     <w:unhideWhenUsed/>
     <w:qFormat/>
@@ -5990,11 +6562,11 @@
       <w:sz w:val="28"/>
     </w:rPr>
   </w:style>
-  <w:style w:type="paragraph" w:styleId="Heading6">
+  <w:style w:type="paragraph" w:styleId="6">
     <w:name w:val="heading 6"/>
-    <w:basedOn w:val="Normal"/>
-    <w:next w:val="Normal"/>
-    <w:link w:val="Heading6Char"/>
+    <w:basedOn w:val="a"/>
+    <w:next w:val="a"/>
+    <w:link w:val="60"/>
     <w:uiPriority w:val="9"/>
     <w:semiHidden/>
     <w:unhideWhenUsed/>
@@ -6013,13 +6585,13 @@
       <w:color w:val="243F60" w:themeColor="accent1" w:themeShade="7F"/>
     </w:rPr>
   </w:style>
-  <w:style w:type="character" w:default="1" w:styleId="DefaultParagraphFont">
+  <w:style w:type="character" w:default="1" w:styleId="a0">
     <w:name w:val="Default Paragraph Font"/>
     <w:uiPriority w:val="1"/>
     <w:semiHidden/>
     <w:unhideWhenUsed/>
   </w:style>
-  <w:style w:type="table" w:default="1" w:styleId="TableNormal">
+  <w:style w:type="table" w:default="1" w:styleId="a1">
     <w:name w:val="Normal Table"/>
     <w:uiPriority w:val="99"/>
     <w:semiHidden/>
@@ -6034,16 +6606,16 @@
       </w:tblCellMar>
     </w:tblPr>
   </w:style>
-  <w:style w:type="numbering" w:default="1" w:styleId="NoList">
+  <w:style w:type="numbering" w:default="1" w:styleId="a2">
     <w:name w:val="No List"/>
     <w:uiPriority w:val="99"/>
     <w:semiHidden/>
     <w:unhideWhenUsed/>
   </w:style>
-  <w:style w:type="character" w:customStyle="1" w:styleId="Heading1Char">
-    <w:name w:val="Heading 1 Char"/>
-    <w:basedOn w:val="DefaultParagraphFont"/>
-    <w:link w:val="Heading1"/>
+  <w:style w:type="character" w:customStyle="1" w:styleId="10">
+    <w:name w:val="标题 1 字符"/>
+    <w:basedOn w:val="a0"/>
+    <w:link w:val="1"/>
     <w:uiPriority w:val="9"/>
     <w:rsid w:val="009E219C"/>
     <w:rPr>
@@ -6056,17 +6628,17 @@
   </w:style>
   <w:style w:type="paragraph" w:customStyle="1" w:styleId="Level2Text">
     <w:name w:val="Level 2 Text"/>
-    <w:basedOn w:val="Normal"/>
+    <w:basedOn w:val="a"/>
     <w:qFormat/>
     <w:rsid w:val="007067B9"/>
     <w:pPr>
       <w:ind w:left="1080"/>
     </w:pPr>
   </w:style>
-  <w:style w:type="character" w:customStyle="1" w:styleId="Heading2Char">
-    <w:name w:val="Heading 2 Char"/>
-    <w:basedOn w:val="DefaultParagraphFont"/>
-    <w:link w:val="Heading2"/>
+  <w:style w:type="character" w:customStyle="1" w:styleId="20">
+    <w:name w:val="标题 2 字符"/>
+    <w:basedOn w:val="a0"/>
+    <w:link w:val="2"/>
     <w:uiPriority w:val="9"/>
     <w:rsid w:val="009E219C"/>
     <w:rPr>
@@ -6079,7 +6651,7 @@
   </w:style>
   <w:style w:type="paragraph" w:customStyle="1" w:styleId="Level3Text">
     <w:name w:val="Level 3 Text"/>
-    <w:basedOn w:val="Normal"/>
+    <w:basedOn w:val="a"/>
     <w:link w:val="Level3TextChar"/>
     <w:qFormat/>
     <w:rsid w:val="00454F3A"/>
@@ -6087,10 +6659,10 @@
       <w:ind w:left="1080"/>
     </w:pPr>
   </w:style>
-  <w:style w:type="character" w:customStyle="1" w:styleId="Heading3Char">
-    <w:name w:val="Heading 3 Char"/>
-    <w:basedOn w:val="DefaultParagraphFont"/>
-    <w:link w:val="Heading3"/>
+  <w:style w:type="character" w:customStyle="1" w:styleId="30">
+    <w:name w:val="标题 3 字符"/>
+    <w:basedOn w:val="a0"/>
+    <w:link w:val="3"/>
     <w:uiPriority w:val="9"/>
     <w:rsid w:val="009E219C"/>
     <w:rPr>
@@ -6101,10 +6673,10 @@
       <w:szCs w:val="24"/>
     </w:rPr>
   </w:style>
-  <w:style w:type="character" w:customStyle="1" w:styleId="Heading4Char">
-    <w:name w:val="Heading 4 Char"/>
-    <w:basedOn w:val="DefaultParagraphFont"/>
-    <w:link w:val="Heading4"/>
+  <w:style w:type="character" w:customStyle="1" w:styleId="40">
+    <w:name w:val="标题 4 字符"/>
+    <w:basedOn w:val="a0"/>
+    <w:link w:val="4"/>
     <w:uiPriority w:val="9"/>
     <w:rsid w:val="00181CB8"/>
     <w:rPr>
@@ -6116,11 +6688,11 @@
       <w:szCs w:val="24"/>
     </w:rPr>
   </w:style>
-  <w:style w:type="paragraph" w:styleId="Title">
+  <w:style w:type="paragraph" w:styleId="a3">
     <w:name w:val="Title"/>
-    <w:basedOn w:val="Normal"/>
-    <w:next w:val="Normal"/>
-    <w:link w:val="TitleChar"/>
+    <w:basedOn w:val="a"/>
+    <w:next w:val="a"/>
+    <w:link w:val="a4"/>
     <w:uiPriority w:val="10"/>
     <w:qFormat/>
     <w:rsid w:val="006D6D6E"/>
@@ -6140,10 +6712,10 @@
       <w:szCs w:val="52"/>
     </w:rPr>
   </w:style>
-  <w:style w:type="character" w:customStyle="1" w:styleId="TitleChar">
-    <w:name w:val="Title Char"/>
-    <w:basedOn w:val="DefaultParagraphFont"/>
-    <w:link w:val="Title"/>
+  <w:style w:type="character" w:customStyle="1" w:styleId="a4">
+    <w:name w:val="标题 字符"/>
+    <w:basedOn w:val="a0"/>
+    <w:link w:val="a3"/>
     <w:uiPriority w:val="10"/>
     <w:rsid w:val="006D6D6E"/>
     <w:rPr>
@@ -6154,9 +6726,9 @@
       <w:szCs w:val="52"/>
     </w:rPr>
   </w:style>
-  <w:style w:type="paragraph" w:styleId="ListParagraph">
+  <w:style w:type="paragraph" w:styleId="a5">
     <w:name w:val="List Paragraph"/>
-    <w:basedOn w:val="Normal"/>
+    <w:basedOn w:val="a"/>
     <w:uiPriority w:val="34"/>
     <w:qFormat/>
     <w:rsid w:val="00463BBD"/>
@@ -6165,10 +6737,10 @@
       <w:contextualSpacing/>
     </w:pPr>
   </w:style>
-  <w:style w:type="paragraph" w:styleId="BalloonText">
+  <w:style w:type="paragraph" w:styleId="a6">
     <w:name w:val="Balloon Text"/>
-    <w:basedOn w:val="Normal"/>
-    <w:link w:val="BalloonTextChar"/>
+    <w:basedOn w:val="a"/>
+    <w:link w:val="a7"/>
     <w:uiPriority w:val="99"/>
     <w:semiHidden/>
     <w:unhideWhenUsed/>
@@ -6179,10 +6751,10 @@
       <w:szCs w:val="16"/>
     </w:rPr>
   </w:style>
-  <w:style w:type="character" w:customStyle="1" w:styleId="BalloonTextChar">
-    <w:name w:val="Balloon Text Char"/>
-    <w:basedOn w:val="DefaultParagraphFont"/>
-    <w:link w:val="BalloonText"/>
+  <w:style w:type="character" w:customStyle="1" w:styleId="a7">
+    <w:name w:val="批注框文本 字符"/>
+    <w:basedOn w:val="a0"/>
+    <w:link w:val="a6"/>
     <w:uiPriority w:val="99"/>
     <w:semiHidden/>
     <w:rsid w:val="00CE7708"/>
@@ -6192,10 +6764,10 @@
       <w:szCs w:val="16"/>
     </w:rPr>
   </w:style>
-  <w:style w:type="paragraph" w:styleId="TOCHeading">
+  <w:style w:type="paragraph" w:styleId="TOC">
     <w:name w:val="TOC Heading"/>
-    <w:basedOn w:val="Heading1"/>
-    <w:next w:val="Normal"/>
+    <w:basedOn w:val="1"/>
+    <w:next w:val="a"/>
     <w:uiPriority w:val="39"/>
     <w:semiHidden/>
     <w:unhideWhenUsed/>
@@ -6210,8 +6782,8 @@
   </w:style>
   <w:style w:type="paragraph" w:styleId="TOC1">
     <w:name w:val="toc 1"/>
-    <w:basedOn w:val="Normal"/>
-    <w:next w:val="Normal"/>
+    <w:basedOn w:val="a"/>
+    <w:next w:val="a"/>
     <w:autoRedefine/>
     <w:uiPriority w:val="39"/>
     <w:unhideWhenUsed/>
@@ -6222,8 +6794,8 @@
   </w:style>
   <w:style w:type="paragraph" w:styleId="TOC2">
     <w:name w:val="toc 2"/>
-    <w:basedOn w:val="Normal"/>
-    <w:next w:val="Normal"/>
+    <w:basedOn w:val="a"/>
+    <w:next w:val="a"/>
     <w:autoRedefine/>
     <w:uiPriority w:val="39"/>
     <w:unhideWhenUsed/>
@@ -6235,8 +6807,8 @@
   </w:style>
   <w:style w:type="paragraph" w:styleId="TOC3">
     <w:name w:val="toc 3"/>
-    <w:basedOn w:val="Normal"/>
-    <w:next w:val="Normal"/>
+    <w:basedOn w:val="a"/>
+    <w:next w:val="a"/>
     <w:autoRedefine/>
     <w:uiPriority w:val="39"/>
     <w:unhideWhenUsed/>
@@ -6249,9 +6821,9 @@
       <w:ind w:left="864"/>
     </w:pPr>
   </w:style>
-  <w:style w:type="character" w:styleId="Hyperlink">
+  <w:style w:type="character" w:styleId="a8">
     <w:name w:val="Hyperlink"/>
-    <w:basedOn w:val="DefaultParagraphFont"/>
+    <w:basedOn w:val="a0"/>
     <w:uiPriority w:val="99"/>
     <w:unhideWhenUsed/>
     <w:rsid w:val="00F40EDC"/>
@@ -6260,10 +6832,10 @@
       <w:u w:val="single"/>
     </w:rPr>
   </w:style>
-  <w:style w:type="paragraph" w:styleId="Index1">
+  <w:style w:type="paragraph" w:styleId="11">
     <w:name w:val="index 1"/>
-    <w:basedOn w:val="Normal"/>
-    <w:next w:val="Normal"/>
+    <w:basedOn w:val="a"/>
+    <w:next w:val="a"/>
     <w:autoRedefine/>
     <w:uiPriority w:val="99"/>
     <w:unhideWhenUsed/>
@@ -6276,9 +6848,9 @@
       <w:ind w:left="245" w:hanging="245"/>
     </w:pPr>
   </w:style>
-  <w:style w:type="table" w:styleId="TableGrid">
+  <w:style w:type="table" w:styleId="a9">
     <w:name w:val="Table Grid"/>
-    <w:basedOn w:val="TableNormal"/>
+    <w:basedOn w:val="a1"/>
     <w:uiPriority w:val="59"/>
     <w:rsid w:val="00DC167D"/>
     <w:pPr>
@@ -6295,10 +6867,10 @@
       </w:tblBorders>
     </w:tblPr>
   </w:style>
-  <w:style w:type="paragraph" w:styleId="Caption">
+  <w:style w:type="paragraph" w:styleId="aa">
     <w:name w:val="caption"/>
-    <w:basedOn w:val="Normal"/>
-    <w:next w:val="Normal"/>
+    <w:basedOn w:val="a"/>
+    <w:next w:val="a"/>
     <w:uiPriority w:val="35"/>
     <w:unhideWhenUsed/>
     <w:qFormat/>
@@ -6313,18 +6885,18 @@
       <w:szCs w:val="18"/>
     </w:rPr>
   </w:style>
-  <w:style w:type="paragraph" w:styleId="TableofFigures">
+  <w:style w:type="paragraph" w:styleId="ab">
     <w:name w:val="table of figures"/>
-    <w:basedOn w:val="Normal"/>
-    <w:next w:val="Normal"/>
+    <w:basedOn w:val="a"/>
+    <w:next w:val="a"/>
     <w:uiPriority w:val="99"/>
     <w:unhideWhenUsed/>
     <w:rsid w:val="00493544"/>
   </w:style>
   <w:style w:type="paragraph" w:customStyle="1" w:styleId="PhotoCredit">
     <w:name w:val="Photo Credit"/>
-    <w:basedOn w:val="Caption"/>
-    <w:next w:val="Normal"/>
+    <w:basedOn w:val="aa"/>
+    <w:next w:val="a"/>
     <w:qFormat/>
     <w:rsid w:val="004D0299"/>
     <w:pPr>
@@ -6332,10 +6904,10 @@
       <w:ind w:left="1080"/>
     </w:pPr>
   </w:style>
-  <w:style w:type="paragraph" w:styleId="Header">
+  <w:style w:type="paragraph" w:styleId="ac">
     <w:name w:val="header"/>
-    <w:basedOn w:val="Normal"/>
-    <w:link w:val="HeaderChar"/>
+    <w:basedOn w:val="a"/>
+    <w:link w:val="ad"/>
     <w:uiPriority w:val="99"/>
     <w:semiHidden/>
     <w:unhideWhenUsed/>
@@ -6348,10 +6920,10 @@
       <w:spacing w:before="0"/>
     </w:pPr>
   </w:style>
-  <w:style w:type="character" w:customStyle="1" w:styleId="HeaderChar">
-    <w:name w:val="Header Char"/>
-    <w:basedOn w:val="DefaultParagraphFont"/>
-    <w:link w:val="Header"/>
+  <w:style w:type="character" w:customStyle="1" w:styleId="ad">
+    <w:name w:val="页眉 字符"/>
+    <w:basedOn w:val="a0"/>
+    <w:link w:val="ac"/>
     <w:uiPriority w:val="99"/>
     <w:semiHidden/>
     <w:rsid w:val="0079415B"/>
@@ -6361,10 +6933,10 @@
       <w:szCs w:val="24"/>
     </w:rPr>
   </w:style>
-  <w:style w:type="paragraph" w:styleId="Footer">
+  <w:style w:type="paragraph" w:styleId="ae">
     <w:name w:val="footer"/>
-    <w:basedOn w:val="Normal"/>
-    <w:link w:val="FooterChar"/>
+    <w:basedOn w:val="a"/>
+    <w:link w:val="af"/>
     <w:uiPriority w:val="99"/>
     <w:unhideWhenUsed/>
     <w:rsid w:val="0079415B"/>
@@ -6376,10 +6948,10 @@
       <w:spacing w:before="0"/>
     </w:pPr>
   </w:style>
-  <w:style w:type="character" w:customStyle="1" w:styleId="FooterChar">
-    <w:name w:val="Footer Char"/>
-    <w:basedOn w:val="DefaultParagraphFont"/>
-    <w:link w:val="Footer"/>
+  <w:style w:type="character" w:customStyle="1" w:styleId="af">
+    <w:name w:val="页脚 字符"/>
+    <w:basedOn w:val="a0"/>
+    <w:link w:val="ae"/>
     <w:uiPriority w:val="99"/>
     <w:rsid w:val="0079415B"/>
     <w:rPr>
@@ -6388,17 +6960,17 @@
       <w:szCs w:val="24"/>
     </w:rPr>
   </w:style>
-  <w:style w:type="paragraph" w:styleId="Bibliography">
+  <w:style w:type="paragraph" w:styleId="af0">
     <w:name w:val="Bibliography"/>
-    <w:basedOn w:val="Normal"/>
-    <w:next w:val="Normal"/>
+    <w:basedOn w:val="a"/>
+    <w:next w:val="a"/>
     <w:uiPriority w:val="37"/>
     <w:unhideWhenUsed/>
     <w:rsid w:val="000573DB"/>
   </w:style>
   <w:style w:type="paragraph" w:customStyle="1" w:styleId="NumberedList">
     <w:name w:val="NumberedList"/>
-    <w:basedOn w:val="Normal"/>
+    <w:basedOn w:val="a"/>
     <w:rsid w:val="00ED57BB"/>
     <w:pPr>
       <w:spacing w:before="0"/>
@@ -6411,9 +6983,9 @@
       <w:szCs w:val="20"/>
     </w:rPr>
   </w:style>
-  <w:style w:type="character" w:styleId="Strong">
+  <w:style w:type="character" w:styleId="af1">
     <w:name w:val="Strong"/>
-    <w:basedOn w:val="DefaultParagraphFont"/>
+    <w:basedOn w:val="a0"/>
     <w:uiPriority w:val="22"/>
     <w:qFormat/>
     <w:rsid w:val="00181CB8"/>
@@ -6424,8 +6996,8 @@
   </w:style>
   <w:style w:type="paragraph" w:customStyle="1" w:styleId="Contenthead">
     <w:name w:val="Content head"/>
-    <w:basedOn w:val="Heading3"/>
-    <w:next w:val="Heading3"/>
+    <w:basedOn w:val="3"/>
+    <w:next w:val="3"/>
     <w:autoRedefine/>
     <w:rsid w:val="00454F3A"/>
     <w:pPr>
@@ -6444,7 +7016,7 @@
   </w:style>
   <w:style w:type="paragraph" w:customStyle="1" w:styleId="Hidden">
     <w:name w:val="Hidden"/>
-    <w:basedOn w:val="Heading3"/>
+    <w:basedOn w:val="3"/>
     <w:rsid w:val="00454F3A"/>
     <w:pPr>
       <w:keepNext w:val="0"/>
@@ -6465,7 +7037,7 @@
   </w:style>
   <w:style w:type="paragraph" w:customStyle="1" w:styleId="example">
     <w:name w:val="example"/>
-    <w:basedOn w:val="Heading3"/>
+    <w:basedOn w:val="3"/>
     <w:autoRedefine/>
     <w:rsid w:val="00454F3A"/>
     <w:pPr>
@@ -6485,7 +7057,7 @@
   </w:style>
   <w:style w:type="paragraph" w:customStyle="1" w:styleId="buctable">
     <w:name w:val="buc table"/>
-    <w:basedOn w:val="Normal"/>
+    <w:basedOn w:val="a"/>
     <w:autoRedefine/>
     <w:rsid w:val="001C730B"/>
     <w:pPr>
@@ -6499,7 +7071,7 @@
   </w:style>
   <w:style w:type="paragraph" w:customStyle="1" w:styleId="BulletList">
     <w:name w:val="BulletList"/>
-    <w:basedOn w:val="Heading3"/>
+    <w:basedOn w:val="3"/>
     <w:rsid w:val="001C730B"/>
     <w:pPr>
       <w:keepNext w:val="0"/>
@@ -6519,7 +7091,7 @@
   </w:style>
   <w:style w:type="paragraph" w:customStyle="1" w:styleId="BulletListFirst">
     <w:name w:val="BulletListFirst"/>
-    <w:basedOn w:val="Heading3"/>
+    <w:basedOn w:val="3"/>
     <w:rsid w:val="001C730B"/>
     <w:pPr>
       <w:keepNext w:val="0"/>
@@ -6539,7 +7111,7 @@
   </w:style>
   <w:style w:type="paragraph" w:customStyle="1" w:styleId="BulletListLast">
     <w:name w:val="BulletListLast"/>
-    <w:basedOn w:val="Heading3"/>
+    <w:basedOn w:val="3"/>
     <w:rsid w:val="001C730B"/>
     <w:pPr>
       <w:keepNext w:val="0"/>
@@ -6559,7 +7131,7 @@
   </w:style>
   <w:style w:type="paragraph" w:customStyle="1" w:styleId="TableColHead">
     <w:name w:val="TableColHead"/>
-    <w:basedOn w:val="Normal"/>
+    <w:basedOn w:val="a"/>
     <w:rsid w:val="001C730B"/>
     <w:pPr>
       <w:spacing w:before="0"/>
@@ -6574,7 +7146,7 @@
   </w:style>
   <w:style w:type="paragraph" w:customStyle="1" w:styleId="TableTitle">
     <w:name w:val="TableTitle"/>
-    <w:basedOn w:val="Heading6"/>
+    <w:basedOn w:val="6"/>
     <w:rsid w:val="001C730B"/>
     <w:pPr>
       <w:keepLines w:val="0"/>
@@ -6596,10 +7168,10 @@
     <w:basedOn w:val="buctable"/>
     <w:rsid w:val="001C730B"/>
   </w:style>
-  <w:style w:type="character" w:customStyle="1" w:styleId="Heading6Char">
-    <w:name w:val="Heading 6 Char"/>
-    <w:basedOn w:val="DefaultParagraphFont"/>
-    <w:link w:val="Heading6"/>
+  <w:style w:type="character" w:customStyle="1" w:styleId="60">
+    <w:name w:val="标题 6 字符"/>
+    <w:basedOn w:val="a0"/>
+    <w:link w:val="6"/>
     <w:uiPriority w:val="9"/>
     <w:semiHidden/>
     <w:rsid w:val="001C730B"/>
@@ -6628,8 +7200,8 @@
   </w:style>
   <w:style w:type="paragraph" w:styleId="TOC4">
     <w:name w:val="toc 4"/>
-    <w:basedOn w:val="Normal"/>
-    <w:next w:val="Normal"/>
+    <w:basedOn w:val="a"/>
+    <w:next w:val="a"/>
     <w:autoRedefine/>
     <w:uiPriority w:val="39"/>
     <w:unhideWhenUsed/>
@@ -6640,14 +7212,14 @@
       <w:jc w:val="left"/>
     </w:pPr>
     <w:rPr>
-      <w:rFonts w:asciiTheme="minorHAnsi" w:eastAsiaTheme="minorEastAsia" w:hAnsiTheme="minorHAnsi" w:cstheme="minorBidi"/>
+      <w:rFonts w:asciiTheme="minorHAnsi" w:hAnsiTheme="minorHAnsi" w:cstheme="minorBidi"/>
       <w:sz w:val="22"/>
       <w:szCs w:val="22"/>
     </w:rPr>
   </w:style>
   <w:style w:type="character" w:customStyle="1" w:styleId="Level3TextChar">
     <w:name w:val="Level 3 Text Char"/>
-    <w:basedOn w:val="DefaultParagraphFont"/>
+    <w:basedOn w:val="a0"/>
     <w:link w:val="Level3Text"/>
     <w:rsid w:val="001C730B"/>
     <w:rPr>
@@ -6669,8 +7241,8 @@
   </w:style>
   <w:style w:type="paragraph" w:styleId="TOC5">
     <w:name w:val="toc 5"/>
-    <w:basedOn w:val="Normal"/>
-    <w:next w:val="Normal"/>
+    <w:basedOn w:val="a"/>
+    <w:next w:val="a"/>
     <w:autoRedefine/>
     <w:uiPriority w:val="39"/>
     <w:unhideWhenUsed/>
@@ -6681,15 +7253,15 @@
       <w:jc w:val="left"/>
     </w:pPr>
     <w:rPr>
-      <w:rFonts w:asciiTheme="minorHAnsi" w:eastAsiaTheme="minorEastAsia" w:hAnsiTheme="minorHAnsi" w:cstheme="minorBidi"/>
+      <w:rFonts w:asciiTheme="minorHAnsi" w:hAnsiTheme="minorHAnsi" w:cstheme="minorBidi"/>
       <w:sz w:val="22"/>
       <w:szCs w:val="22"/>
     </w:rPr>
   </w:style>
   <w:style w:type="paragraph" w:styleId="TOC6">
     <w:name w:val="toc 6"/>
-    <w:basedOn w:val="Normal"/>
-    <w:next w:val="Normal"/>
+    <w:basedOn w:val="a"/>
+    <w:next w:val="a"/>
     <w:autoRedefine/>
     <w:uiPriority w:val="39"/>
     <w:unhideWhenUsed/>
@@ -6700,15 +7272,15 @@
       <w:jc w:val="left"/>
     </w:pPr>
     <w:rPr>
-      <w:rFonts w:asciiTheme="minorHAnsi" w:eastAsiaTheme="minorEastAsia" w:hAnsiTheme="minorHAnsi" w:cstheme="minorBidi"/>
+      <w:rFonts w:asciiTheme="minorHAnsi" w:hAnsiTheme="minorHAnsi" w:cstheme="minorBidi"/>
       <w:sz w:val="22"/>
       <w:szCs w:val="22"/>
     </w:rPr>
   </w:style>
   <w:style w:type="paragraph" w:styleId="TOC7">
     <w:name w:val="toc 7"/>
-    <w:basedOn w:val="Normal"/>
-    <w:next w:val="Normal"/>
+    <w:basedOn w:val="a"/>
+    <w:next w:val="a"/>
     <w:autoRedefine/>
     <w:uiPriority w:val="39"/>
     <w:unhideWhenUsed/>
@@ -6719,15 +7291,15 @@
       <w:jc w:val="left"/>
     </w:pPr>
     <w:rPr>
-      <w:rFonts w:asciiTheme="minorHAnsi" w:eastAsiaTheme="minorEastAsia" w:hAnsiTheme="minorHAnsi" w:cstheme="minorBidi"/>
+      <w:rFonts w:asciiTheme="minorHAnsi" w:hAnsiTheme="minorHAnsi" w:cstheme="minorBidi"/>
       <w:sz w:val="22"/>
       <w:szCs w:val="22"/>
     </w:rPr>
   </w:style>
   <w:style w:type="paragraph" w:styleId="TOC8">
     <w:name w:val="toc 8"/>
-    <w:basedOn w:val="Normal"/>
-    <w:next w:val="Normal"/>
+    <w:basedOn w:val="a"/>
+    <w:next w:val="a"/>
     <w:autoRedefine/>
     <w:uiPriority w:val="39"/>
     <w:unhideWhenUsed/>
@@ -6738,15 +7310,15 @@
       <w:jc w:val="left"/>
     </w:pPr>
     <w:rPr>
-      <w:rFonts w:asciiTheme="minorHAnsi" w:eastAsiaTheme="minorEastAsia" w:hAnsiTheme="minorHAnsi" w:cstheme="minorBidi"/>
+      <w:rFonts w:asciiTheme="minorHAnsi" w:hAnsiTheme="minorHAnsi" w:cstheme="minorBidi"/>
       <w:sz w:val="22"/>
       <w:szCs w:val="22"/>
     </w:rPr>
   </w:style>
   <w:style w:type="paragraph" w:styleId="TOC9">
     <w:name w:val="toc 9"/>
-    <w:basedOn w:val="Normal"/>
-    <w:next w:val="Normal"/>
+    <w:basedOn w:val="a"/>
+    <w:next w:val="a"/>
     <w:autoRedefine/>
     <w:uiPriority w:val="39"/>
     <w:unhideWhenUsed/>
@@ -6757,7 +7329,7 @@
       <w:jc w:val="left"/>
     </w:pPr>
     <w:rPr>
-      <w:rFonts w:asciiTheme="minorHAnsi" w:eastAsiaTheme="minorEastAsia" w:hAnsiTheme="minorHAnsi" w:cstheme="minorBidi"/>
+      <w:rFonts w:asciiTheme="minorHAnsi" w:hAnsiTheme="minorHAnsi" w:cstheme="minorBidi"/>
       <w:sz w:val="22"/>
       <w:szCs w:val="22"/>
     </w:rPr>

</xml_diff>

<commit_message>
user case and test cases uploaded.
</commit_message>
<xml_diff>
--- a/docs/reportv2.docx
+++ b/docs/reportv2.docx
@@ -2613,134 +2613,83 @@
         <w:jc w:val="left"/>
       </w:pPr>
       <w:r>
-        <w:lastRenderedPageBreak/>
-        <w:t>Use Case 1: Add New Patient</w:t>
+        <w:t xml:space="preserve">Use Case 1: </w:t>
+      </w:r>
+      <w:r>
+        <w:tab/>
+      </w:r>
+      <w:r>
+        <w:t>Add New Patient</w:t>
       </w:r>
       <w:r>
         <w:br/>
       </w:r>
       <w:r>
-        <w:rPr>
-          <w:noProof/>
-        </w:rPr>
-        <w:drawing>
-          <wp:inline distT="0" distB="0" distL="0" distR="0" wp14:anchorId="3C768694" wp14:editId="0818A469">
-            <wp:extent cx="2454462" cy="3173240"/>
-            <wp:effectExtent l="0" t="0" r="0" b="0"/>
-            <wp:docPr id="271744155" name="图片 1" descr="文本&#10;&#10;描述已自动生成"/>
-            <wp:cNvGraphicFramePr>
-              <a:graphicFrameLocks xmlns:a="http://schemas.openxmlformats.org/drawingml/2006/main" noChangeAspect="1"/>
-            </wp:cNvGraphicFramePr>
-            <a:graphic xmlns:a="http://schemas.openxmlformats.org/drawingml/2006/main">
-              <a:graphicData uri="http://schemas.openxmlformats.org/drawingml/2006/picture">
-                <pic:pic xmlns:pic="http://schemas.openxmlformats.org/drawingml/2006/picture">
-                  <pic:nvPicPr>
-                    <pic:cNvPr id="271744155" name="图片 1" descr="文本&#10;&#10;描述已自动生成"/>
-                    <pic:cNvPicPr/>
-                  </pic:nvPicPr>
-                  <pic:blipFill>
-                    <a:blip r:embed="rId9"/>
-                    <a:stretch>
-                      <a:fillRect/>
-                    </a:stretch>
-                  </pic:blipFill>
-                  <pic:spPr>
-                    <a:xfrm>
-                      <a:off x="0" y="0"/>
-                      <a:ext cx="2461951" cy="3182922"/>
-                    </a:xfrm>
-                    <a:prstGeom prst="rect">
-                      <a:avLst/>
-                    </a:prstGeom>
-                  </pic:spPr>
-                </pic:pic>
-              </a:graphicData>
-            </a:graphic>
-          </wp:inline>
-        </w:drawing>
-      </w:r>
-      <w:r>
-        <w:rPr>
-          <w:noProof/>
-        </w:rPr>
-        <w:drawing>
-          <wp:inline distT="0" distB="0" distL="0" distR="0" wp14:anchorId="2ECAF605" wp14:editId="2685AE81">
-            <wp:extent cx="2324564" cy="3204646"/>
-            <wp:effectExtent l="0" t="0" r="0" b="0"/>
-            <wp:docPr id="1243472759" name="图片 1" descr="文本&#10;&#10;描述已自动生成"/>
-            <wp:cNvGraphicFramePr>
-              <a:graphicFrameLocks xmlns:a="http://schemas.openxmlformats.org/drawingml/2006/main" noChangeAspect="1"/>
-            </wp:cNvGraphicFramePr>
-            <a:graphic xmlns:a="http://schemas.openxmlformats.org/drawingml/2006/main">
-              <a:graphicData uri="http://schemas.openxmlformats.org/drawingml/2006/picture">
-                <pic:pic xmlns:pic="http://schemas.openxmlformats.org/drawingml/2006/picture">
-                  <pic:nvPicPr>
-                    <pic:cNvPr id="1243472759" name="图片 1" descr="文本&#10;&#10;描述已自动生成"/>
-                    <pic:cNvPicPr/>
-                  </pic:nvPicPr>
-                  <pic:blipFill>
-                    <a:blip r:embed="rId10"/>
-                    <a:stretch>
-                      <a:fillRect/>
-                    </a:stretch>
-                  </pic:blipFill>
-                  <pic:spPr>
-                    <a:xfrm>
-                      <a:off x="0" y="0"/>
-                      <a:ext cx="2342681" cy="3229622"/>
-                    </a:xfrm>
-                    <a:prstGeom prst="rect">
-                      <a:avLst/>
-                    </a:prstGeom>
-                  </pic:spPr>
-                </pic:pic>
-              </a:graphicData>
-            </a:graphic>
-          </wp:inline>
-        </w:drawing>
+        <w:t xml:space="preserve">Input: </w:t>
+      </w:r>
+      <w:r>
+        <w:tab/>
+      </w:r>
+      <w:r>
+        <w:t>user input</w:t>
       </w:r>
       <w:r>
         <w:br/>
       </w:r>
       <w:r>
-        <w:rPr>
-          <w:noProof/>
-        </w:rPr>
-        <w:drawing>
-          <wp:inline distT="0" distB="0" distL="0" distR="0" wp14:anchorId="084E1F71" wp14:editId="374C86A3">
-            <wp:extent cx="2464641" cy="2340321"/>
-            <wp:effectExtent l="0" t="0" r="0" b="0"/>
-            <wp:docPr id="799590926" name="图片 1" descr="文本&#10;&#10;描述已自动生成"/>
-            <wp:cNvGraphicFramePr>
-              <a:graphicFrameLocks xmlns:a="http://schemas.openxmlformats.org/drawingml/2006/main" noChangeAspect="1"/>
-            </wp:cNvGraphicFramePr>
-            <a:graphic xmlns:a="http://schemas.openxmlformats.org/drawingml/2006/main">
-              <a:graphicData uri="http://schemas.openxmlformats.org/drawingml/2006/picture">
-                <pic:pic xmlns:pic="http://schemas.openxmlformats.org/drawingml/2006/picture">
-                  <pic:nvPicPr>
-                    <pic:cNvPr id="799590926" name="图片 1" descr="文本&#10;&#10;描述已自动生成"/>
-                    <pic:cNvPicPr/>
-                  </pic:nvPicPr>
-                  <pic:blipFill>
-                    <a:blip r:embed="rId11"/>
-                    <a:stretch>
-                      <a:fillRect/>
-                    </a:stretch>
-                  </pic:blipFill>
-                  <pic:spPr>
-                    <a:xfrm>
-                      <a:off x="0" y="0"/>
-                      <a:ext cx="2472703" cy="2347976"/>
-                    </a:xfrm>
-                    <a:prstGeom prst="rect">
-                      <a:avLst/>
-                    </a:prstGeom>
-                  </pic:spPr>
-                </pic:pic>
-              </a:graphicData>
-            </a:graphic>
-          </wp:inline>
-        </w:drawing>
+        <w:t xml:space="preserve">Output: </w:t>
+      </w:r>
+      <w:r>
+        <w:tab/>
+      </w:r>
+      <w:r>
+        <w:t xml:space="preserve">a pointer to an object of Patient, </w:t>
+      </w:r>
+      <w:proofErr w:type="spellStart"/>
+      <w:r>
+        <w:t>InPatient</w:t>
+      </w:r>
+      <w:proofErr w:type="spellEnd"/>
+      <w:r>
+        <w:t xml:space="preserve"> or </w:t>
+      </w:r>
+      <w:proofErr w:type="spellStart"/>
+      <w:r>
+        <w:t>OutPatient</w:t>
+      </w:r>
+      <w:proofErr w:type="spellEnd"/>
+      <w:r>
+        <w:t xml:space="preserve"> </w:t>
+      </w:r>
+      <w:r>
+        <w:br/>
+      </w:r>
+      <w:r>
+        <w:t>Summary:</w:t>
+      </w:r>
+      <w:r>
+        <w:tab/>
+      </w:r>
+      <w:r>
+        <w:br/>
+      </w:r>
+      <w:r>
+        <w:t xml:space="preserve">This use case prompts the user to input demographic information and then generate </w:t>
+      </w:r>
+      <w:r>
+        <w:t>a</w:t>
+      </w:r>
+      <w:r>
+        <w:t xml:space="preserve"> pointer to the object that stores all the information. The pointer should be compatible with all </w:t>
+      </w:r>
+      <w:r>
+        <w:t>classes before being specified.</w:t>
+      </w:r>
+      <w:r>
+        <w:t xml:space="preserve"> </w:t>
+      </w:r>
+      <w:r>
+        <w:br/>
       </w:r>
     </w:p>
     <w:p>
@@ -2755,50 +2704,85 @@
         <w:jc w:val="left"/>
       </w:pPr>
       <w:r>
-        <w:t>Use Case 2: Search for Patient by ID</w:t>
+        <w:t xml:space="preserve">Use Case 2: </w:t>
+      </w:r>
+      <w:r>
+        <w:tab/>
+      </w:r>
+      <w:r>
+        <w:t>Search for Patient by ID</w:t>
       </w:r>
       <w:r>
         <w:br/>
       </w:r>
       <w:r>
-        <w:rPr>
-          <w:noProof/>
-        </w:rPr>
-        <w:drawing>
-          <wp:inline distT="0" distB="0" distL="0" distR="0" wp14:anchorId="614EB409" wp14:editId="077E1F5D">
-            <wp:extent cx="2159252" cy="2372239"/>
-            <wp:effectExtent l="0" t="0" r="0" b="0"/>
-            <wp:docPr id="953375132" name="图片 1" descr="文本&#10;&#10;描述已自动生成"/>
-            <wp:cNvGraphicFramePr>
-              <a:graphicFrameLocks xmlns:a="http://schemas.openxmlformats.org/drawingml/2006/main" noChangeAspect="1"/>
-            </wp:cNvGraphicFramePr>
-            <a:graphic xmlns:a="http://schemas.openxmlformats.org/drawingml/2006/main">
-              <a:graphicData uri="http://schemas.openxmlformats.org/drawingml/2006/picture">
-                <pic:pic xmlns:pic="http://schemas.openxmlformats.org/drawingml/2006/picture">
-                  <pic:nvPicPr>
-                    <pic:cNvPr id="953375132" name="图片 1" descr="文本&#10;&#10;描述已自动生成"/>
-                    <pic:cNvPicPr/>
-                  </pic:nvPicPr>
-                  <pic:blipFill>
-                    <a:blip r:embed="rId12"/>
-                    <a:stretch>
-                      <a:fillRect/>
-                    </a:stretch>
-                  </pic:blipFill>
-                  <pic:spPr>
-                    <a:xfrm>
-                      <a:off x="0" y="0"/>
-                      <a:ext cx="2168395" cy="2382284"/>
-                    </a:xfrm>
-                    <a:prstGeom prst="rect">
-                      <a:avLst/>
-                    </a:prstGeom>
-                  </pic:spPr>
-                </pic:pic>
-              </a:graphicData>
-            </a:graphic>
-          </wp:inline>
-        </w:drawing>
+        <w:t>Input:</w:t>
+      </w:r>
+      <w:r>
+        <w:tab/>
+      </w:r>
+      <w:r>
+        <w:tab/>
+        <w:t>user input</w:t>
+      </w:r>
+      <w:r>
+        <w:br/>
+        <w:t>Output:</w:t>
+      </w:r>
+      <w:r>
+        <w:tab/>
+        <w:t xml:space="preserve">a pointer to an object of </w:t>
+      </w:r>
+      <w:r>
+        <w:t xml:space="preserve">Patient, </w:t>
+      </w:r>
+      <w:proofErr w:type="spellStart"/>
+      <w:r>
+        <w:t>InPatient</w:t>
+      </w:r>
+      <w:proofErr w:type="spellEnd"/>
+      <w:r>
+        <w:t xml:space="preserve"> or </w:t>
+      </w:r>
+      <w:proofErr w:type="spellStart"/>
+      <w:r>
+        <w:t>OutPatient</w:t>
+      </w:r>
+      <w:proofErr w:type="spellEnd"/>
+      <w:r>
+        <w:br/>
+        <w:t>Summary:</w:t>
+      </w:r>
+      <w:r>
+        <w:br/>
+        <w:t>T</w:t>
+      </w:r>
+      <w:r>
+        <w:t xml:space="preserve">his use case prompts the user to input </w:t>
+      </w:r>
+      <w:r>
+        <w:t>a patient ID</w:t>
+      </w:r>
+      <w:r>
+        <w:t xml:space="preserve"> and then </w:t>
+      </w:r>
+      <w:r>
+        <w:t xml:space="preserve">tries to match the ID with existing records. If there is a match, </w:t>
+      </w:r>
+      <w:r>
+        <w:t>a pointer to the object that stores all the information</w:t>
+      </w:r>
+      <w:r>
+        <w:t xml:space="preserve"> will be returned. If there is no match, </w:t>
+      </w:r>
+      <w:r>
+        <w:t>a message will show up, and user will be guided to add new patient</w:t>
+      </w:r>
+      <w:r>
+        <w:t>. The pointer should be compatible with all classes before being specified.</w:t>
+      </w:r>
+      <w:r>
+        <w:br/>
       </w:r>
     </w:p>
     <w:p>
@@ -2813,8 +2797,13 @@
         <w:jc w:val="left"/>
       </w:pPr>
       <w:r>
-        <w:lastRenderedPageBreak/>
-        <w:t>Use Case 3: Schedule Appointment</w:t>
+        <w:t xml:space="preserve">Use Case 3: </w:t>
+      </w:r>
+      <w:r>
+        <w:tab/>
+      </w:r>
+      <w:r>
+        <w:t>Schedule Appointment</w:t>
       </w:r>
     </w:p>
     <w:p>
@@ -2832,6 +2821,9 @@
         <w:t xml:space="preserve">Use Case 4: </w:t>
       </w:r>
       <w:r>
+        <w:tab/>
+      </w:r>
+      <w:r>
         <w:t xml:space="preserve">Assign </w:t>
       </w:r>
       <w:r>
@@ -2862,6 +2854,9 @@
         <w:t xml:space="preserve">: </w:t>
       </w:r>
       <w:r>
+        <w:tab/>
+      </w:r>
+      <w:r>
         <w:t>Manage</w:t>
       </w:r>
       <w:r>
@@ -2883,6 +2878,7 @@
       </w:pPr>
       <w:bookmarkStart w:id="12" w:name="_Toc140089294"/>
       <w:r>
+        <w:lastRenderedPageBreak/>
         <w:t>Design</w:t>
       </w:r>
       <w:bookmarkEnd w:id="12"/>
@@ -2909,7 +2905,7 @@
           <w:noProof/>
         </w:rPr>
         <w:drawing>
-          <wp:inline distT="0" distB="0" distL="0" distR="0" wp14:anchorId="14954B0A" wp14:editId="51FFEBEC">
+          <wp:inline distT="0" distB="0" distL="0" distR="0" wp14:anchorId="14954B0A" wp14:editId="474657E0">
             <wp:extent cx="5943600" cy="3802947"/>
             <wp:effectExtent l="0" t="0" r="0" b="0"/>
             <wp:docPr id="892581075" name="Picture 1"/>
@@ -2924,7 +2920,7 @@
                     <pic:cNvPicPr/>
                   </pic:nvPicPr>
                   <pic:blipFill>
-                    <a:blip r:embed="rId13" cstate="print">
+                    <a:blip r:embed="rId9" cstate="print">
                       <a:extLst>
                         <a:ext uri="{28A0092B-C50C-407E-A947-70E740481C1C}">
                           <a14:useLocalDpi xmlns:a14="http://schemas.microsoft.com/office/drawing/2010/main" val="0"/>
@@ -3280,7 +3276,7 @@
                     <pic:cNvPicPr/>
                   </pic:nvPicPr>
                   <pic:blipFill>
-                    <a:blip r:embed="rId9"/>
+                    <a:blip r:embed="rId10"/>
                     <a:stretch>
                       <a:fillRect/>
                     </a:stretch>
@@ -3320,7 +3316,7 @@
                     <pic:cNvPicPr/>
                   </pic:nvPicPr>
                   <pic:blipFill>
-                    <a:blip r:embed="rId10"/>
+                    <a:blip r:embed="rId11"/>
                     <a:stretch>
                       <a:fillRect/>
                     </a:stretch>
@@ -3363,7 +3359,7 @@
                     <pic:cNvPicPr/>
                   </pic:nvPicPr>
                   <pic:blipFill>
-                    <a:blip r:embed="rId11"/>
+                    <a:blip r:embed="rId12"/>
                     <a:stretch>
                       <a:fillRect/>
                     </a:stretch>
@@ -3388,6 +3384,12 @@
           <w:lang w:val="en-CA"/>
         </w:rPr>
         <w:br/>
+      </w:r>
+      <w:r>
+        <w:rPr>
+          <w:lang w:val="en-CA"/>
+        </w:rPr>
+        <w:lastRenderedPageBreak/>
         <w:t xml:space="preserve">Search by ID: </w:t>
       </w:r>
       <w:r>
@@ -3418,7 +3420,7 @@
                     <pic:cNvPicPr/>
                   </pic:nvPicPr>
                   <pic:blipFill>
-                    <a:blip r:embed="rId12"/>
+                    <a:blip r:embed="rId13"/>
                     <a:stretch>
                       <a:fillRect/>
                     </a:stretch>
@@ -3796,6 +3798,7 @@
       </w:pPr>
       <w:bookmarkStart w:id="19" w:name="_Toc140089301"/>
       <w:r>
+        <w:lastRenderedPageBreak/>
         <w:t>Conclusion</w:t>
       </w:r>
       <w:bookmarkEnd w:id="19"/>
@@ -3863,348 +3866,104 @@
         </w:rPr>
         <w:fldChar w:fldCharType="separate"/>
       </w:r>
-    </w:p>
-    <w:tbl>
-      <w:tblPr>
-        <w:tblW w:w="5000" w:type="pct"/>
-        <w:tblCellSpacing w:w="15" w:type="dxa"/>
-        <w:tblCellMar>
-          <w:top w:w="15" w:type="dxa"/>
-          <w:left w:w="15" w:type="dxa"/>
-          <w:bottom w:w="15" w:type="dxa"/>
-          <w:right w:w="15" w:type="dxa"/>
-        </w:tblCellMar>
-        <w:tblLook w:val="04A0" w:firstRow="1" w:lastRow="0" w:firstColumn="1" w:lastColumn="0" w:noHBand="0" w:noVBand="1"/>
-      </w:tblPr>
-      <w:tblGrid>
-        <w:gridCol w:w="355"/>
-        <w:gridCol w:w="9095"/>
-      </w:tblGrid>
-      <w:tr>
-        <w:trPr>
-          <w:tblCellSpacing w:w="15" w:type="dxa"/>
-        </w:trPr>
-        <w:tc>
-          <w:tcPr>
-            <w:tcW w:w="50" w:type="pct"/>
-            <w:hideMark/>
-          </w:tcPr>
-          <w:p>
-            <w:pPr>
-              <w:pStyle w:val="af0"/>
-              <w:jc w:val="left"/>
-              <w:rPr>
-                <w:noProof/>
-              </w:rPr>
-            </w:pPr>
-            <w:r>
-              <w:rPr>
-                <w:noProof/>
-              </w:rPr>
-              <w:t xml:space="preserve">[1] </w:t>
-            </w:r>
-          </w:p>
-        </w:tc>
-        <w:tc>
-          <w:tcPr>
-            <w:tcW w:w="0" w:type="auto"/>
-            <w:hideMark/>
-          </w:tcPr>
-          <w:p>
-            <w:pPr>
-              <w:pStyle w:val="af0"/>
-              <w:jc w:val="left"/>
-              <w:rPr>
-                <w:noProof/>
-              </w:rPr>
-            </w:pPr>
-            <w:r>
-              <w:rPr>
-                <w:noProof/>
-              </w:rPr>
-              <w:t xml:space="preserve">Robertson and Robertson, Mastering the Requirements Process. </w:t>
-            </w:r>
-          </w:p>
-        </w:tc>
-      </w:tr>
-      <w:tr>
-        <w:trPr>
-          <w:tblCellSpacing w:w="15" w:type="dxa"/>
-        </w:trPr>
-        <w:tc>
-          <w:tcPr>
-            <w:tcW w:w="50" w:type="pct"/>
-            <w:hideMark/>
-          </w:tcPr>
-          <w:p>
-            <w:pPr>
-              <w:pStyle w:val="af0"/>
-              <w:jc w:val="left"/>
-              <w:rPr>
-                <w:noProof/>
-              </w:rPr>
-            </w:pPr>
-            <w:r>
-              <w:rPr>
-                <w:noProof/>
-              </w:rPr>
-              <w:t xml:space="preserve">[2] </w:t>
-            </w:r>
-          </w:p>
-        </w:tc>
-        <w:tc>
-          <w:tcPr>
-            <w:tcW w:w="0" w:type="auto"/>
-            <w:hideMark/>
-          </w:tcPr>
-          <w:p>
-            <w:pPr>
-              <w:pStyle w:val="af0"/>
-              <w:jc w:val="left"/>
-              <w:rPr>
-                <w:noProof/>
-              </w:rPr>
-            </w:pPr>
-            <w:r>
-              <w:rPr>
-                <w:noProof/>
-              </w:rPr>
-              <w:t xml:space="preserve">A. Silberschatz, P. B. Galvin and G. Gagne, Operating System Concepts, Ninth ed., Wiley, 2013. </w:t>
-            </w:r>
-          </w:p>
-        </w:tc>
-      </w:tr>
-      <w:tr>
-        <w:trPr>
-          <w:tblCellSpacing w:w="15" w:type="dxa"/>
-        </w:trPr>
-        <w:tc>
-          <w:tcPr>
-            <w:tcW w:w="50" w:type="pct"/>
-            <w:hideMark/>
-          </w:tcPr>
-          <w:p>
-            <w:pPr>
-              <w:pStyle w:val="af0"/>
-              <w:jc w:val="left"/>
-              <w:rPr>
-                <w:noProof/>
-              </w:rPr>
-            </w:pPr>
-            <w:r>
-              <w:rPr>
-                <w:noProof/>
-              </w:rPr>
-              <w:t xml:space="preserve">[3] </w:t>
-            </w:r>
-          </w:p>
-        </w:tc>
-        <w:tc>
-          <w:tcPr>
-            <w:tcW w:w="0" w:type="auto"/>
-            <w:hideMark/>
-          </w:tcPr>
-          <w:p>
-            <w:pPr>
-              <w:pStyle w:val="af0"/>
-              <w:jc w:val="left"/>
-              <w:rPr>
-                <w:noProof/>
-              </w:rPr>
-            </w:pPr>
-            <w:r>
-              <w:rPr>
-                <w:noProof/>
-              </w:rPr>
-              <w:t xml:space="preserve">J. Bell, "Underwater Archaeological Survey Report Template: A Sample Document for </w:t>
-            </w:r>
-            <w:r>
-              <w:rPr>
-                <w:noProof/>
-              </w:rPr>
-              <w:lastRenderedPageBreak/>
-              <w:t>Generating Consistent Professional Reports," Underwater Archaeological Society of Chicago, Chicago, 2012.</w:t>
-            </w:r>
-          </w:p>
-        </w:tc>
-      </w:tr>
-      <w:tr>
-        <w:trPr>
-          <w:tblCellSpacing w:w="15" w:type="dxa"/>
-        </w:trPr>
-        <w:tc>
-          <w:tcPr>
-            <w:tcW w:w="50" w:type="pct"/>
-            <w:hideMark/>
-          </w:tcPr>
-          <w:p>
-            <w:pPr>
-              <w:pStyle w:val="af0"/>
-              <w:jc w:val="left"/>
-              <w:rPr>
-                <w:noProof/>
-              </w:rPr>
-            </w:pPr>
-            <w:r>
-              <w:rPr>
-                <w:noProof/>
-              </w:rPr>
-              <w:lastRenderedPageBreak/>
-              <w:t xml:space="preserve">[4] </w:t>
-            </w:r>
-          </w:p>
-        </w:tc>
-        <w:tc>
-          <w:tcPr>
-            <w:tcW w:w="0" w:type="auto"/>
-            <w:hideMark/>
-          </w:tcPr>
-          <w:p>
-            <w:pPr>
-              <w:pStyle w:val="af0"/>
-              <w:jc w:val="left"/>
-              <w:rPr>
-                <w:noProof/>
-              </w:rPr>
-            </w:pPr>
-            <w:r>
-              <w:rPr>
-                <w:noProof/>
-              </w:rPr>
-              <w:t xml:space="preserve">M. Fowler, UML Distilled, Third Edition, Boston: Pearson Education, 2004. </w:t>
-            </w:r>
-          </w:p>
-        </w:tc>
-      </w:tr>
-    </w:tbl>
-    <w:p>
-      <w:pPr>
-        <w:pStyle w:val="1"/>
-        <w:numPr>
-          <w:ilvl w:val="0"/>
-          <w:numId w:val="0"/>
-        </w:numPr>
-        <w:jc w:val="left"/>
-      </w:pPr>
       <w:r>
         <w:fldChar w:fldCharType="end"/>
       </w:r>
     </w:p>
     <w:p>
       <w:pPr>
-        <w:ind w:left="850" w:hangingChars="354" w:hanging="850"/>
-        <w:jc w:val="left"/>
-        <w:rPr>
-          <w:lang w:val="en-CA"/>
-        </w:rPr>
-      </w:pPr>
-      <w:r>
-        <w:rPr>
-          <w:rFonts w:hint="eastAsia"/>
+        <w:ind w:left="425" w:hangingChars="177" w:hanging="425"/>
+        <w:rPr>
           <w:noProof/>
-          <w:lang w:val="en-CA" w:eastAsia="zh-CN"/>
-        </w:rPr>
-        <w:t>A</w:t>
-      </w:r>
-      <w:r>
-        <w:rPr>
-          <w:noProof/>
-          <w:lang w:val="en-CA" w:eastAsia="zh-CN"/>
-        </w:rPr>
-        <w:t>nonymous et al (2015)</w:t>
-      </w:r>
-      <w:r>
-        <w:rPr>
-          <w:noProof/>
-          <w:lang w:val="en-CA" w:eastAsia="zh-CN"/>
-        </w:rPr>
-        <w:t>.</w:t>
-      </w:r>
-      <w:r>
-        <w:t xml:space="preserve"> </w:t>
-      </w:r>
-      <w:r>
-        <w:rPr>
-          <w:noProof/>
-          <w:lang w:val="en-CA" w:eastAsia="zh-CN"/>
-        </w:rPr>
-        <w:t>Vector of pointer points to NULL when using push_back()</w:t>
-      </w:r>
-      <w:r>
-        <w:rPr>
-          <w:noProof/>
-          <w:lang w:val="en-CA" w:eastAsia="zh-CN"/>
-        </w:rPr>
-        <w:t>.</w:t>
-      </w:r>
-      <w:r>
-        <w:rPr>
-          <w:noProof/>
-          <w:lang w:val="en-CA" w:eastAsia="zh-CN"/>
-        </w:rPr>
-        <w:t xml:space="preserve"> </w:t>
+        </w:rPr>
+      </w:pPr>
+      <w:r>
+        <w:t xml:space="preserve">[1] </w:t>
+      </w:r>
+      <w:r>
+        <w:tab/>
+      </w:r>
+      <w:r>
+        <w:t xml:space="preserve">Deitel, P. J., &amp; Deitel, H. M. (2014). C++ How to Program. How to program series. </w:t>
       </w:r>
       <w:r>
         <w:rPr>
           <w:i/>
           <w:iCs/>
+        </w:rPr>
+        <w:t>Prentice Hall</w:t>
+      </w:r>
+      <w:r>
+        <w:t xml:space="preserve">, </w:t>
+      </w:r>
+      <w:r>
+        <w:rPr>
+          <w:i/>
+          <w:iCs/>
+        </w:rPr>
+        <w:t>3</w:t>
+      </w:r>
+      <w:r>
+        <w:t>, 42.</w:t>
+      </w:r>
+      <w:r>
+        <w:rPr>
           <w:noProof/>
-          <w:lang w:val="en-CA" w:eastAsia="zh-CN"/>
+        </w:rPr>
+        <w:t>.</w:t>
+      </w:r>
+    </w:p>
+    <w:p>
+      <w:pPr>
+        <w:ind w:left="425" w:hangingChars="177" w:hanging="425"/>
+      </w:pPr>
+      <w:r>
+        <w:t>[2]</w:t>
+      </w:r>
+      <w:r>
+        <w:tab/>
+      </w:r>
+      <w:r>
+        <w:rPr>
+          <w:rFonts w:hint="eastAsia"/>
+        </w:rPr>
+        <w:t>A</w:t>
+      </w:r>
+      <w:r>
+        <w:t>nonymous et al (2015).</w:t>
+      </w:r>
+      <w:r>
+        <w:t xml:space="preserve"> </w:t>
+      </w:r>
+      <w:r>
+        <w:t xml:space="preserve">Vector of pointer points to NULL when using push_back(). </w:t>
+      </w:r>
+      <w:r>
+        <w:rPr>
+          <w:i/>
+          <w:iCs/>
         </w:rPr>
         <w:t>Stack Overflow</w:t>
       </w:r>
       <w:r>
-        <w:rPr>
-          <w:noProof/>
-          <w:lang w:val="en-CA" w:eastAsia="zh-CN"/>
-        </w:rPr>
-        <w:t xml:space="preserve">. </w:t>
-      </w:r>
-      <w:r>
-        <w:rPr>
-          <w:noProof/>
-          <w:lang w:val="en-CA" w:eastAsia="zh-CN"/>
-        </w:rPr>
+        <w:t>.</w:t>
+      </w:r>
+      <w:r>
         <w:t xml:space="preserve"> </w:t>
       </w:r>
       <w:hyperlink r:id="rId15" w:history="1">
         <w:r>
           <w:rPr>
             <w:rStyle w:val="a8"/>
-            <w:lang w:val="en-CA"/>
           </w:rPr>
           <w:t>https://stackoverflow.com/questions/56637297/vector-of-pointer-points-to-null-when-using-push-back</w:t>
         </w:r>
       </w:hyperlink>
       <w:r>
-        <w:rPr>
-          <w:lang w:val="en-CA"/>
-        </w:rPr>
-        <w:t xml:space="preserve"> (Retri</w:t>
-      </w:r>
-      <w:r>
-        <w:rPr>
-          <w:lang w:val="en-CA"/>
-        </w:rPr>
-        <w:t>e</w:t>
-      </w:r>
-      <w:r>
-        <w:rPr>
-          <w:lang w:val="en-CA"/>
-        </w:rPr>
-        <w:t>ved</w:t>
-      </w:r>
-      <w:r>
-        <w:rPr>
-          <w:lang w:val="en-CA"/>
-        </w:rPr>
-        <w:t xml:space="preserve"> Mar. 23, 2024</w:t>
-      </w:r>
-      <w:r>
-        <w:rPr>
-          <w:lang w:val="en-CA"/>
-        </w:rPr>
-        <w:t>)</w:t>
+        <w:t xml:space="preserve"> </w:t>
+      </w:r>
+      <w:r>
+        <w:t xml:space="preserve"> (Retrieved Mar. 23, 2024)</w:t>
       </w:r>
     </w:p>
     <w:sectPr>

</xml_diff>